<commit_message>
Otchet all. Pre sending to supervisor
</commit_message>
<xml_diff>
--- a/documentation/Practica/Praktika_Grinchick_Otchet_v2.docx
+++ b/documentation/Practica/Praktika_Grinchick_Otchet_v2.docx
@@ -432,9 +432,17 @@
         <w:ind w:firstLine="0"/>
         <w:jc w:val="center"/>
         <w:rPr>
+          <w:b/>
           <w:szCs w:val="28"/>
         </w:rPr>
       </w:pPr>
+      <w:r>
+        <w:rPr>
+          <w:b/>
+          <w:szCs w:val="28"/>
+        </w:rPr>
+        <w:t>ОТЧЕТ</w:t>
+      </w:r>
     </w:p>
     <w:p>
       <w:pPr>
@@ -450,7 +458,7 @@
           <w:b/>
           <w:szCs w:val="28"/>
         </w:rPr>
-        <w:t>ОТЧЕТ</w:t>
+        <w:t>по преддипломной практике</w:t>
       </w:r>
     </w:p>
     <w:p>
@@ -458,17 +466,43 @@
         <w:ind w:firstLine="0"/>
         <w:jc w:val="center"/>
         <w:rPr>
-          <w:b/>
           <w:szCs w:val="28"/>
         </w:rPr>
       </w:pPr>
       <w:r>
         <w:rPr>
-          <w:b/>
           <w:szCs w:val="28"/>
         </w:rPr>
-        <w:t>по преддипломной практике</w:t>
-      </w:r>
+        <w:t xml:space="preserve">Место прохождения практики: </w:t>
+      </w:r>
+      <w:r>
+        <w:rPr>
+          <w:szCs w:val="24"/>
+        </w:rPr>
+        <w:t>ЧПУП «Саха-</w:t>
+      </w:r>
+      <w:proofErr w:type="spellStart"/>
+      <w:r>
+        <w:rPr>
+          <w:szCs w:val="24"/>
+        </w:rPr>
+        <w:t>пром</w:t>
+      </w:r>
+      <w:proofErr w:type="spellEnd"/>
+      <w:r>
+        <w:rPr>
+          <w:szCs w:val="24"/>
+        </w:rPr>
+        <w:t xml:space="preserve">», </w:t>
+      </w:r>
+      <w:proofErr w:type="spellStart"/>
+      <w:r>
+        <w:rPr>
+          <w:szCs w:val="28"/>
+        </w:rPr>
+        <w:t>г.Минск</w:t>
+      </w:r>
+      <w:proofErr w:type="spellEnd"/>
     </w:p>
     <w:p>
       <w:pPr>
@@ -482,36 +516,14 @@
         <w:rPr>
           <w:szCs w:val="28"/>
         </w:rPr>
-        <w:t xml:space="preserve">Место прохождения практики: </w:t>
-      </w:r>
-      <w:r>
-        <w:rPr>
-          <w:szCs w:val="24"/>
-        </w:rPr>
-        <w:t>ЧПУП «Саха-</w:t>
-      </w:r>
-      <w:proofErr w:type="spellStart"/>
-      <w:r>
-        <w:rPr>
-          <w:szCs w:val="24"/>
-        </w:rPr>
-        <w:t>пром</w:t>
-      </w:r>
-      <w:proofErr w:type="spellEnd"/>
-      <w:r>
-        <w:rPr>
-          <w:szCs w:val="24"/>
-        </w:rPr>
-        <w:t xml:space="preserve">», </w:t>
-      </w:r>
-      <w:proofErr w:type="spellStart"/>
+        <w:t>Сроки п</w:t>
+      </w:r>
       <w:r>
         <w:rPr>
           <w:szCs w:val="28"/>
         </w:rPr>
-        <w:t>г.Минск</w:t>
-      </w:r>
-      <w:proofErr w:type="spellEnd"/>
+        <w:t>рохождения практики: с 23.03.2021 по 19.04.2021</w:t>
+      </w:r>
     </w:p>
     <w:p>
       <w:pPr>
@@ -521,18 +533,6 @@
           <w:szCs w:val="28"/>
         </w:rPr>
       </w:pPr>
-      <w:r>
-        <w:rPr>
-          <w:szCs w:val="28"/>
-        </w:rPr>
-        <w:t>Сроки п</w:t>
-      </w:r>
-      <w:r>
-        <w:rPr>
-          <w:szCs w:val="28"/>
-        </w:rPr>
-        <w:t>рохождения практики: с 23.03.2021 по 19.04.2021</w:t>
-      </w:r>
     </w:p>
     <w:p>
       <w:pPr>
@@ -551,6 +551,8 @@
           <w:szCs w:val="28"/>
         </w:rPr>
       </w:pPr>
+      <w:bookmarkStart w:id="0" w:name="_GoBack"/>
+      <w:bookmarkEnd w:id="0"/>
     </w:p>
     <w:p>
       <w:pPr>
@@ -886,3791 +888,6 @@
     </w:p>
     <w:p>
       <w:pPr>
-        <w:pStyle w:val="a9"/>
-        <w:jc w:val="center"/>
-      </w:pPr>
-    </w:p>
-    <w:p>
-      <w:pPr>
-        <w:pStyle w:val="aff3"/>
-        <w:tabs>
-          <w:tab w:val="left" w:pos="1134"/>
-        </w:tabs>
-        <w:ind w:firstLine="0"/>
-        <w:jc w:val="center"/>
-      </w:pPr>
-      <w:r>
-        <w:rPr>
-          <w:sz w:val="22"/>
-        </w:rPr>
-        <w:t>Министерство образования Республики Беларусь</w:t>
-      </w:r>
-    </w:p>
-    <w:tbl>
-      <w:tblPr>
-        <w:tblW w:w="9639" w:type="dxa"/>
-        <w:tblInd w:w="108" w:type="dxa"/>
-        <w:tblLayout w:type="fixed"/>
-        <w:tblLook w:val="0000" w:firstRow="0" w:lastRow="0" w:firstColumn="0" w:lastColumn="0" w:noHBand="0" w:noVBand="0"/>
-      </w:tblPr>
-      <w:tblGrid>
-        <w:gridCol w:w="1843"/>
-        <w:gridCol w:w="284"/>
-        <w:gridCol w:w="1417"/>
-        <w:gridCol w:w="1134"/>
-        <w:gridCol w:w="284"/>
-        <w:gridCol w:w="708"/>
-        <w:gridCol w:w="142"/>
-        <w:gridCol w:w="142"/>
-        <w:gridCol w:w="425"/>
-        <w:gridCol w:w="142"/>
-        <w:gridCol w:w="567"/>
-        <w:gridCol w:w="142"/>
-        <w:gridCol w:w="141"/>
-        <w:gridCol w:w="567"/>
-        <w:gridCol w:w="284"/>
-        <w:gridCol w:w="425"/>
-        <w:gridCol w:w="567"/>
-        <w:gridCol w:w="425"/>
-      </w:tblGrid>
-      <w:tr>
-        <w:tc>
-          <w:tcPr>
-            <w:tcW w:w="9639" w:type="dxa"/>
-            <w:gridSpan w:val="18"/>
-          </w:tcPr>
-          <w:p>
-            <w:pPr>
-              <w:ind w:firstLine="0"/>
-              <w:jc w:val="center"/>
-              <w:rPr>
-                <w:sz w:val="22"/>
-              </w:rPr>
-            </w:pPr>
-            <w:r>
-              <w:rPr>
-                <w:sz w:val="22"/>
-              </w:rPr>
-              <w:t>Учреждение образования</w:t>
-            </w:r>
-            <w:r>
-              <w:rPr>
-                <w:sz w:val="22"/>
-              </w:rPr>
-              <w:br/>
-            </w:r>
-            <w:r>
-              <w:t>БЕЛОРУССКИЙ ГОСУДАРСТВЕННЫЙ УНИВЕРСИТЕТ ИНФОРМАТИКИ И РАДИОЭЛЕКТРОНИКИ</w:t>
-            </w:r>
-          </w:p>
-        </w:tc>
-      </w:tr>
-      <w:tr>
-        <w:trPr>
-          <w:trHeight w:hRule="exact" w:val="227"/>
-        </w:trPr>
-        <w:tc>
-          <w:tcPr>
-            <w:tcW w:w="9639" w:type="dxa"/>
-            <w:gridSpan w:val="18"/>
-          </w:tcPr>
-          <w:p>
-            <w:pPr>
-              <w:pStyle w:val="15"/>
-              <w:spacing w:before="0" w:line="240" w:lineRule="auto"/>
-              <w:ind w:left="0" w:firstLine="0"/>
-            </w:pPr>
-          </w:p>
-        </w:tc>
-      </w:tr>
-      <w:tr>
-        <w:tc>
-          <w:tcPr>
-            <w:tcW w:w="1843" w:type="dxa"/>
-          </w:tcPr>
-          <w:p>
-            <w:pPr>
-              <w:ind w:firstLine="0"/>
-              <w:rPr>
-                <w:sz w:val="24"/>
-              </w:rPr>
-            </w:pPr>
-            <w:r>
-              <w:rPr>
-                <w:sz w:val="24"/>
-              </w:rPr>
-              <w:t xml:space="preserve">Факультет                </w:t>
-            </w:r>
-          </w:p>
-        </w:tc>
-        <w:tc>
-          <w:tcPr>
-            <w:tcW w:w="2835" w:type="dxa"/>
-            <w:gridSpan w:val="3"/>
-            <w:tcBorders>
-              <w:bottom w:val="single" w:sz="4" w:space="0" w:color="auto"/>
-            </w:tcBorders>
-          </w:tcPr>
-          <w:p>
-            <w:pPr>
-              <w:ind w:firstLine="0"/>
-              <w:rPr>
-                <w:sz w:val="24"/>
-              </w:rPr>
-            </w:pPr>
-            <w:r>
-              <w:rPr>
-                <w:sz w:val="24"/>
-              </w:rPr>
-              <w:t>КС и С</w:t>
-            </w:r>
-          </w:p>
-        </w:tc>
-        <w:tc>
-          <w:tcPr>
-            <w:tcW w:w="1134" w:type="dxa"/>
-            <w:gridSpan w:val="3"/>
-          </w:tcPr>
-          <w:p>
-            <w:pPr>
-              <w:ind w:firstLine="0"/>
-              <w:rPr>
-                <w:sz w:val="24"/>
-              </w:rPr>
-            </w:pPr>
-            <w:r>
-              <w:rPr>
-                <w:sz w:val="24"/>
-              </w:rPr>
-              <w:t>Кафедра</w:t>
-            </w:r>
-          </w:p>
-        </w:tc>
-        <w:tc>
-          <w:tcPr>
-            <w:tcW w:w="3827" w:type="dxa"/>
-            <w:gridSpan w:val="11"/>
-            <w:tcBorders>
-              <w:bottom w:val="single" w:sz="4" w:space="0" w:color="auto"/>
-            </w:tcBorders>
-          </w:tcPr>
-          <w:p>
-            <w:pPr>
-              <w:ind w:firstLine="0"/>
-              <w:rPr>
-                <w:sz w:val="24"/>
-              </w:rPr>
-            </w:pPr>
-            <w:r>
-              <w:rPr>
-                <w:sz w:val="24"/>
-              </w:rPr>
-              <w:t>ПОИТ</w:t>
-            </w:r>
-          </w:p>
-        </w:tc>
-      </w:tr>
-      <w:tr>
-        <w:tc>
-          <w:tcPr>
-            <w:tcW w:w="1843" w:type="dxa"/>
-          </w:tcPr>
-          <w:p>
-            <w:pPr>
-              <w:ind w:firstLine="0"/>
-              <w:rPr>
-                <w:sz w:val="24"/>
-              </w:rPr>
-            </w:pPr>
-            <w:r>
-              <w:rPr>
-                <w:sz w:val="24"/>
-              </w:rPr>
-              <w:t>Специальность</w:t>
-            </w:r>
-          </w:p>
-        </w:tc>
-        <w:tc>
-          <w:tcPr>
-            <w:tcW w:w="2835" w:type="dxa"/>
-            <w:gridSpan w:val="3"/>
-            <w:tcBorders>
-              <w:bottom w:val="single" w:sz="4" w:space="0" w:color="auto"/>
-            </w:tcBorders>
-          </w:tcPr>
-          <w:p>
-            <w:pPr>
-              <w:ind w:firstLine="0"/>
-              <w:rPr>
-                <w:sz w:val="24"/>
-              </w:rPr>
-            </w:pPr>
-            <w:r>
-              <w:rPr>
-                <w:sz w:val="24"/>
-              </w:rPr>
-              <w:t>1-40 01 01</w:t>
-            </w:r>
-          </w:p>
-        </w:tc>
-        <w:tc>
-          <w:tcPr>
-            <w:tcW w:w="1843" w:type="dxa"/>
-            <w:gridSpan w:val="6"/>
-          </w:tcPr>
-          <w:p>
-            <w:pPr>
-              <w:ind w:firstLine="0"/>
-              <w:rPr>
-                <w:sz w:val="24"/>
-              </w:rPr>
-            </w:pPr>
-            <w:r>
-              <w:rPr>
-                <w:sz w:val="24"/>
-              </w:rPr>
-              <w:t>Специализация</w:t>
-            </w:r>
-          </w:p>
-        </w:tc>
-        <w:tc>
-          <w:tcPr>
-            <w:tcW w:w="3118" w:type="dxa"/>
-            <w:gridSpan w:val="8"/>
-            <w:tcBorders>
-              <w:bottom w:val="single" w:sz="4" w:space="0" w:color="auto"/>
-            </w:tcBorders>
-          </w:tcPr>
-          <w:p>
-            <w:pPr>
-              <w:ind w:firstLine="0"/>
-              <w:rPr>
-                <w:sz w:val="24"/>
-              </w:rPr>
-            </w:pPr>
-            <w:r>
-              <w:rPr>
-                <w:sz w:val="24"/>
-              </w:rPr>
-              <w:t>0</w:t>
-            </w:r>
-            <w:r>
-              <w:rPr>
-                <w:sz w:val="24"/>
-              </w:rPr>
-              <w:t>1</w:t>
-            </w:r>
-          </w:p>
-        </w:tc>
-      </w:tr>
-      <w:tr>
-        <w:trPr>
-          <w:trHeight w:val="473"/>
-        </w:trPr>
-        <w:tc>
-          <w:tcPr>
-            <w:tcW w:w="9639" w:type="dxa"/>
-            <w:gridSpan w:val="18"/>
-          </w:tcPr>
-          <w:p>
-            <w:pPr>
-              <w:ind w:firstLine="0"/>
-              <w:jc w:val="right"/>
-              <w:rPr>
-                <w:sz w:val="12"/>
-              </w:rPr>
-            </w:pPr>
-          </w:p>
-          <w:p>
-            <w:pPr>
-              <w:ind w:firstLine="0"/>
-              <w:jc w:val="center"/>
-              <w:rPr>
-                <w:sz w:val="24"/>
-              </w:rPr>
-            </w:pPr>
-            <w:r>
-              <w:rPr>
-                <w:sz w:val="24"/>
-              </w:rPr>
-              <w:t xml:space="preserve">                                                                                                     УТВЕРЖДАЮ</w:t>
-            </w:r>
-          </w:p>
-        </w:tc>
-      </w:tr>
-      <w:tr>
-        <w:trPr>
-          <w:trHeight w:val="403"/>
-        </w:trPr>
-        <w:tc>
-          <w:tcPr>
-            <w:tcW w:w="6379" w:type="dxa"/>
-            <w:gridSpan w:val="9"/>
-          </w:tcPr>
-          <w:p>
-            <w:pPr>
-              <w:ind w:firstLine="0"/>
-              <w:rPr>
-                <w:sz w:val="24"/>
-              </w:rPr>
-            </w:pPr>
-          </w:p>
-        </w:tc>
-        <w:tc>
-          <w:tcPr>
-            <w:tcW w:w="1559" w:type="dxa"/>
-            <w:gridSpan w:val="5"/>
-            <w:tcBorders>
-              <w:bottom w:val="single" w:sz="4" w:space="0" w:color="auto"/>
-            </w:tcBorders>
-          </w:tcPr>
-          <w:p>
-            <w:pPr>
-              <w:ind w:firstLine="0"/>
-              <w:rPr>
-                <w:sz w:val="24"/>
-              </w:rPr>
-            </w:pPr>
-          </w:p>
-        </w:tc>
-        <w:tc>
-          <w:tcPr>
-            <w:tcW w:w="1701" w:type="dxa"/>
-            <w:gridSpan w:val="4"/>
-          </w:tcPr>
-          <w:p>
-            <w:pPr>
-              <w:ind w:firstLine="0"/>
-              <w:rPr>
-                <w:sz w:val="24"/>
-              </w:rPr>
-            </w:pPr>
-            <w:proofErr w:type="spellStart"/>
-            <w:r>
-              <w:rPr>
-                <w:sz w:val="24"/>
-              </w:rPr>
-              <w:t>Н.В.Лапицкая</w:t>
-            </w:r>
-            <w:proofErr w:type="spellEnd"/>
-          </w:p>
-        </w:tc>
-      </w:tr>
-      <w:tr>
-        <w:trPr>
-          <w:trHeight w:val="279"/>
-        </w:trPr>
-        <w:tc>
-          <w:tcPr>
-            <w:tcW w:w="6379" w:type="dxa"/>
-            <w:gridSpan w:val="9"/>
-          </w:tcPr>
-          <w:p>
-            <w:pPr>
-              <w:ind w:firstLine="0"/>
-              <w:jc w:val="right"/>
-              <w:rPr>
-                <w:sz w:val="24"/>
-              </w:rPr>
-            </w:pPr>
-            <w:r>
-              <w:rPr>
-                <w:sz w:val="24"/>
-              </w:rPr>
-              <w:t>«</w:t>
-            </w:r>
-          </w:p>
-        </w:tc>
-        <w:tc>
-          <w:tcPr>
-            <w:tcW w:w="709" w:type="dxa"/>
-            <w:gridSpan w:val="2"/>
-            <w:tcBorders>
-              <w:bottom w:val="single" w:sz="4" w:space="0" w:color="auto"/>
-            </w:tcBorders>
-          </w:tcPr>
-          <w:p>
-            <w:pPr>
-              <w:ind w:firstLine="0"/>
-              <w:rPr>
-                <w:sz w:val="24"/>
-              </w:rPr>
-            </w:pPr>
-          </w:p>
-        </w:tc>
-        <w:tc>
-          <w:tcPr>
-            <w:tcW w:w="283" w:type="dxa"/>
-            <w:gridSpan w:val="2"/>
-          </w:tcPr>
-          <w:p>
-            <w:pPr>
-              <w:ind w:firstLine="0"/>
-              <w:rPr>
-                <w:sz w:val="24"/>
-              </w:rPr>
-            </w:pPr>
-            <w:r>
-              <w:rPr>
-                <w:sz w:val="24"/>
-              </w:rPr>
-              <w:t>»</w:t>
-            </w:r>
-          </w:p>
-        </w:tc>
-        <w:tc>
-          <w:tcPr>
-            <w:tcW w:w="1276" w:type="dxa"/>
-            <w:gridSpan w:val="3"/>
-            <w:tcBorders>
-              <w:bottom w:val="single" w:sz="4" w:space="0" w:color="auto"/>
-            </w:tcBorders>
-          </w:tcPr>
-          <w:p>
-            <w:pPr>
-              <w:ind w:firstLine="0"/>
-              <w:rPr>
-                <w:sz w:val="24"/>
-              </w:rPr>
-            </w:pPr>
-          </w:p>
-        </w:tc>
-        <w:tc>
-          <w:tcPr>
-            <w:tcW w:w="567" w:type="dxa"/>
-            <w:tcBorders>
-              <w:bottom w:val="single" w:sz="4" w:space="0" w:color="auto"/>
-            </w:tcBorders>
-          </w:tcPr>
-          <w:p>
-            <w:pPr>
-              <w:ind w:firstLine="0"/>
-              <w:rPr>
-                <w:sz w:val="24"/>
-              </w:rPr>
-            </w:pPr>
-            <w:r>
-              <w:rPr>
-                <w:sz w:val="24"/>
-                <w:lang w:val="en-US"/>
-              </w:rPr>
-              <w:t>2</w:t>
-            </w:r>
-            <w:r>
-              <w:rPr>
-                <w:sz w:val="24"/>
-              </w:rPr>
-              <w:t>0</w:t>
-            </w:r>
-          </w:p>
-        </w:tc>
-        <w:tc>
-          <w:tcPr>
-            <w:tcW w:w="425" w:type="dxa"/>
-          </w:tcPr>
-          <w:p>
-            <w:pPr>
-              <w:ind w:firstLine="0"/>
-              <w:rPr>
-                <w:sz w:val="24"/>
-              </w:rPr>
-            </w:pPr>
-            <w:r>
-              <w:rPr>
-                <w:sz w:val="24"/>
-              </w:rPr>
-              <w:t>г.</w:t>
-            </w:r>
-          </w:p>
-        </w:tc>
-      </w:tr>
-      <w:tr>
-        <w:trPr>
-          <w:trHeight w:val="305"/>
-        </w:trPr>
-        <w:tc>
-          <w:tcPr>
-            <w:tcW w:w="9639" w:type="dxa"/>
-            <w:gridSpan w:val="18"/>
-          </w:tcPr>
-          <w:p>
-            <w:pPr>
-              <w:pStyle w:val="1"/>
-              <w:spacing w:before="0" w:after="0"/>
-              <w:ind w:firstLine="0"/>
-              <w:rPr>
-                <w:b w:val="0"/>
-                <w:sz w:val="24"/>
-              </w:rPr>
-            </w:pPr>
-          </w:p>
-          <w:p>
-            <w:pPr>
-              <w:pStyle w:val="1"/>
-              <w:spacing w:before="0" w:after="0"/>
-              <w:ind w:firstLine="0"/>
-              <w:rPr>
-                <w:b w:val="0"/>
-                <w:sz w:val="24"/>
-              </w:rPr>
-            </w:pPr>
-            <w:r>
-              <w:rPr>
-                <w:b w:val="0"/>
-                <w:sz w:val="24"/>
-              </w:rPr>
-              <w:t>ЗАДАНИЕ</w:t>
-            </w:r>
-          </w:p>
-        </w:tc>
-      </w:tr>
-      <w:tr>
-        <w:trPr>
-          <w:trHeight w:val="475"/>
-        </w:trPr>
-        <w:tc>
-          <w:tcPr>
-            <w:tcW w:w="9639" w:type="dxa"/>
-            <w:gridSpan w:val="18"/>
-          </w:tcPr>
-          <w:p>
-            <w:pPr>
-              <w:ind w:firstLine="0"/>
-              <w:jc w:val="center"/>
-              <w:rPr>
-                <w:b/>
-                <w:i/>
-                <w:caps/>
-                <w:sz w:val="24"/>
-              </w:rPr>
-            </w:pPr>
-            <w:proofErr w:type="spellStart"/>
-            <w:r>
-              <w:rPr>
-                <w:b/>
-                <w:sz w:val="24"/>
-                <w:lang w:val="en-US"/>
-              </w:rPr>
-              <w:t>по</w:t>
-            </w:r>
-            <w:proofErr w:type="spellEnd"/>
-            <w:r>
-              <w:rPr>
-                <w:b/>
-                <w:sz w:val="24"/>
-                <w:lang w:val="en-US"/>
-              </w:rPr>
-              <w:t xml:space="preserve"> </w:t>
-            </w:r>
-            <w:proofErr w:type="spellStart"/>
-            <w:r>
-              <w:rPr>
-                <w:b/>
-                <w:sz w:val="24"/>
-                <w:lang w:val="en-US"/>
-              </w:rPr>
-              <w:t>дипломному</w:t>
-            </w:r>
-            <w:proofErr w:type="spellEnd"/>
-            <w:r>
-              <w:rPr>
-                <w:b/>
-                <w:sz w:val="24"/>
-                <w:lang w:val="en-US"/>
-              </w:rPr>
-              <w:t xml:space="preserve"> </w:t>
-            </w:r>
-            <w:proofErr w:type="spellStart"/>
-            <w:r>
-              <w:rPr>
-                <w:b/>
-                <w:sz w:val="24"/>
-                <w:lang w:val="en-US"/>
-              </w:rPr>
-              <w:t>проекту</w:t>
-            </w:r>
-            <w:proofErr w:type="spellEnd"/>
-            <w:r>
-              <w:rPr>
-                <w:b/>
-                <w:sz w:val="24"/>
-                <w:lang w:val="en-US"/>
-              </w:rPr>
-              <w:t xml:space="preserve"> </w:t>
-            </w:r>
-            <w:proofErr w:type="spellStart"/>
-            <w:r>
-              <w:rPr>
-                <w:b/>
-                <w:sz w:val="24"/>
-                <w:lang w:val="en-US"/>
-              </w:rPr>
-              <w:t>студента</w:t>
-            </w:r>
-            <w:proofErr w:type="spellEnd"/>
-          </w:p>
-        </w:tc>
-      </w:tr>
-      <w:tr>
-        <w:tc>
-          <w:tcPr>
-            <w:tcW w:w="9639" w:type="dxa"/>
-            <w:gridSpan w:val="18"/>
-            <w:tcBorders>
-              <w:bottom w:val="single" w:sz="4" w:space="0" w:color="auto"/>
-            </w:tcBorders>
-          </w:tcPr>
-          <w:p>
-            <w:pPr>
-              <w:ind w:firstLine="0"/>
-              <w:jc w:val="center"/>
-              <w:rPr>
-                <w:sz w:val="24"/>
-              </w:rPr>
-            </w:pPr>
-            <w:proofErr w:type="spellStart"/>
-            <w:r>
-              <w:rPr>
-                <w:b/>
-                <w:sz w:val="24"/>
-                <w:lang w:val="en-US"/>
-              </w:rPr>
-              <w:t>Гринчика</w:t>
-            </w:r>
-            <w:proofErr w:type="spellEnd"/>
-            <w:r>
-              <w:rPr>
-                <w:b/>
-                <w:sz w:val="24"/>
-                <w:lang w:val="en-US"/>
-              </w:rPr>
-              <w:t xml:space="preserve"> </w:t>
-            </w:r>
-            <w:proofErr w:type="spellStart"/>
-            <w:r>
-              <w:rPr>
-                <w:b/>
-                <w:sz w:val="24"/>
-                <w:lang w:val="en-US"/>
-              </w:rPr>
-              <w:t>Всеволода</w:t>
-            </w:r>
-            <w:proofErr w:type="spellEnd"/>
-            <w:r>
-              <w:rPr>
-                <w:b/>
-                <w:sz w:val="24"/>
-                <w:lang w:val="en-US"/>
-              </w:rPr>
-              <w:t xml:space="preserve"> </w:t>
-            </w:r>
-            <w:proofErr w:type="spellStart"/>
-            <w:r>
-              <w:rPr>
-                <w:b/>
-                <w:sz w:val="24"/>
-                <w:lang w:val="en-US"/>
-              </w:rPr>
-              <w:t>Владимировича</w:t>
-            </w:r>
-            <w:proofErr w:type="spellEnd"/>
-          </w:p>
-        </w:tc>
-      </w:tr>
-      <w:tr>
-        <w:trPr>
-          <w:trHeight w:val="521"/>
-        </w:trPr>
-        <w:tc>
-          <w:tcPr>
-            <w:tcW w:w="9639" w:type="dxa"/>
-            <w:gridSpan w:val="18"/>
-          </w:tcPr>
-          <w:p>
-            <w:pPr>
-              <w:ind w:firstLine="0"/>
-              <w:jc w:val="center"/>
-              <w:rPr>
-                <w:sz w:val="22"/>
-              </w:rPr>
-            </w:pPr>
-            <w:r>
-              <w:rPr>
-                <w:sz w:val="22"/>
-              </w:rPr>
-              <w:t>(фамилия</w:t>
-            </w:r>
-            <w:r>
-              <w:rPr>
-                <w:sz w:val="22"/>
-                <w:lang w:val="en-US"/>
-              </w:rPr>
-              <w:t xml:space="preserve">, </w:t>
-            </w:r>
-            <w:r>
-              <w:rPr>
-                <w:sz w:val="22"/>
-              </w:rPr>
-              <w:t>имя</w:t>
-            </w:r>
-            <w:r>
-              <w:rPr>
-                <w:sz w:val="22"/>
-                <w:lang w:val="en-US"/>
-              </w:rPr>
-              <w:t xml:space="preserve">, </w:t>
-            </w:r>
-            <w:r>
-              <w:rPr>
-                <w:sz w:val="22"/>
-              </w:rPr>
-              <w:t>отчество)</w:t>
-            </w:r>
-          </w:p>
-        </w:tc>
-      </w:tr>
-      <w:tr>
-        <w:tc>
-          <w:tcPr>
-            <w:tcW w:w="2127" w:type="dxa"/>
-            <w:gridSpan w:val="2"/>
-          </w:tcPr>
-          <w:p>
-            <w:pPr>
-              <w:ind w:firstLine="0"/>
-              <w:rPr>
-                <w:sz w:val="24"/>
-              </w:rPr>
-            </w:pPr>
-            <w:r>
-              <w:rPr>
-                <w:sz w:val="24"/>
-              </w:rPr>
-              <w:t xml:space="preserve"> 1. Тема проекта:</w:t>
-            </w:r>
-          </w:p>
-        </w:tc>
-        <w:tc>
-          <w:tcPr>
-            <w:tcW w:w="7512" w:type="dxa"/>
-            <w:gridSpan w:val="16"/>
-            <w:tcBorders>
-              <w:bottom w:val="single" w:sz="4" w:space="0" w:color="auto"/>
-            </w:tcBorders>
-          </w:tcPr>
-          <w:p>
-            <w:pPr>
-              <w:ind w:firstLine="0"/>
-              <w:rPr>
-                <w:sz w:val="24"/>
-              </w:rPr>
-            </w:pPr>
-            <w:r>
-              <w:rPr>
-                <w:b/>
-                <w:sz w:val="24"/>
-              </w:rPr>
-              <w:t>Веб-приложение для синтеза, хранения и распространения аудио-</w:t>
-            </w:r>
-            <w:r>
-              <w:rPr>
-                <w:sz w:val="24"/>
-              </w:rPr>
-              <w:t xml:space="preserve"> </w:t>
-            </w:r>
-          </w:p>
-        </w:tc>
-      </w:tr>
-      <w:tr>
-        <w:trPr>
-          <w:cantSplit/>
-          <w:trHeight w:val="277"/>
-        </w:trPr>
-        <w:tc>
-          <w:tcPr>
-            <w:tcW w:w="9639" w:type="dxa"/>
-            <w:gridSpan w:val="18"/>
-            <w:tcBorders>
-              <w:top w:val="single" w:sz="4" w:space="0" w:color="auto"/>
-            </w:tcBorders>
-          </w:tcPr>
-          <w:p>
-            <w:pPr>
-              <w:ind w:firstLine="0"/>
-              <w:rPr>
-                <w:b/>
-                <w:sz w:val="24"/>
-                <w:lang w:val="en-US"/>
-              </w:rPr>
-            </w:pPr>
-            <w:r>
-              <w:rPr>
-                <w:b/>
-                <w:sz w:val="24"/>
-              </w:rPr>
-              <w:t>книг</w:t>
-            </w:r>
-            <w:r>
-              <w:rPr>
-                <w:b/>
-                <w:sz w:val="24"/>
-                <w:lang w:val="en-US"/>
-              </w:rPr>
-              <w:t xml:space="preserve"> </w:t>
-            </w:r>
-            <w:r>
-              <w:rPr>
-                <w:b/>
-                <w:sz w:val="24"/>
-              </w:rPr>
-              <w:t>на</w:t>
-            </w:r>
-            <w:r>
-              <w:rPr>
-                <w:b/>
-                <w:sz w:val="24"/>
-                <w:lang w:val="en-US"/>
-              </w:rPr>
-              <w:t xml:space="preserve"> </w:t>
-            </w:r>
-            <w:r>
-              <w:rPr>
-                <w:b/>
-                <w:sz w:val="24"/>
-              </w:rPr>
-              <w:t>базе</w:t>
-            </w:r>
-            <w:r>
-              <w:rPr>
-                <w:b/>
-                <w:sz w:val="24"/>
-                <w:lang w:val="en-US"/>
-              </w:rPr>
-              <w:t xml:space="preserve"> Spring Framewor</w:t>
-            </w:r>
-            <w:r>
-              <w:rPr>
-                <w:b/>
-                <w:sz w:val="24"/>
-                <w:lang w:val="en-US"/>
-              </w:rPr>
-              <w:t>k</w:t>
-            </w:r>
-          </w:p>
-        </w:tc>
-      </w:tr>
-      <w:tr>
-        <w:trPr>
-          <w:trHeight w:val="142"/>
-        </w:trPr>
-        <w:tc>
-          <w:tcPr>
-            <w:tcW w:w="9639" w:type="dxa"/>
-            <w:gridSpan w:val="18"/>
-            <w:tcBorders>
-              <w:top w:val="single" w:sz="4" w:space="0" w:color="auto"/>
-            </w:tcBorders>
-          </w:tcPr>
-          <w:p>
-            <w:pPr>
-              <w:ind w:firstLine="0"/>
-              <w:rPr>
-                <w:sz w:val="24"/>
-                <w:lang w:val="en-US"/>
-              </w:rPr>
-            </w:pPr>
-          </w:p>
-        </w:tc>
-      </w:tr>
-      <w:tr>
-        <w:trPr>
-          <w:trHeight w:val="285"/>
-        </w:trPr>
-        <w:tc>
-          <w:tcPr>
-            <w:tcW w:w="4678" w:type="dxa"/>
-            <w:gridSpan w:val="4"/>
-          </w:tcPr>
-          <w:p>
-            <w:pPr>
-              <w:ind w:firstLine="0"/>
-              <w:rPr>
-                <w:sz w:val="24"/>
-              </w:rPr>
-            </w:pPr>
-            <w:r>
-              <w:rPr>
-                <w:sz w:val="24"/>
-              </w:rPr>
-              <w:t>утверждена приказом по университету от</w:t>
-            </w:r>
-          </w:p>
-        </w:tc>
-        <w:tc>
-          <w:tcPr>
-            <w:tcW w:w="284" w:type="dxa"/>
-          </w:tcPr>
-          <w:p>
-            <w:pPr>
-              <w:ind w:firstLine="0"/>
-              <w:rPr>
-                <w:sz w:val="24"/>
-              </w:rPr>
-            </w:pPr>
-            <w:r>
-              <w:rPr>
-                <w:sz w:val="24"/>
-              </w:rPr>
-              <w:t>«</w:t>
-            </w:r>
-          </w:p>
-        </w:tc>
-        <w:tc>
-          <w:tcPr>
-            <w:tcW w:w="708" w:type="dxa"/>
-            <w:tcBorders>
-              <w:bottom w:val="single" w:sz="4" w:space="0" w:color="auto"/>
-            </w:tcBorders>
-          </w:tcPr>
-          <w:p>
-            <w:pPr>
-              <w:ind w:firstLine="0"/>
-              <w:rPr>
-                <w:sz w:val="24"/>
-              </w:rPr>
-            </w:pPr>
-            <w:r>
-              <w:rPr>
-                <w:sz w:val="24"/>
-                <w:lang w:val="en-US"/>
-              </w:rPr>
-              <w:t xml:space="preserve">  </w:t>
-            </w:r>
-            <w:r>
-              <w:rPr>
-                <w:sz w:val="24"/>
-              </w:rPr>
-              <w:t>06</w:t>
-            </w:r>
-          </w:p>
-        </w:tc>
-        <w:tc>
-          <w:tcPr>
-            <w:tcW w:w="284" w:type="dxa"/>
-            <w:gridSpan w:val="2"/>
-          </w:tcPr>
-          <w:p>
-            <w:pPr>
-              <w:ind w:firstLine="0"/>
-              <w:rPr>
-                <w:sz w:val="24"/>
-              </w:rPr>
-            </w:pPr>
-            <w:r>
-              <w:rPr>
-                <w:sz w:val="24"/>
-              </w:rPr>
-              <w:t>»</w:t>
-            </w:r>
-          </w:p>
-        </w:tc>
-        <w:tc>
-          <w:tcPr>
-            <w:tcW w:w="1276" w:type="dxa"/>
-            <w:gridSpan w:val="4"/>
-            <w:tcBorders>
-              <w:bottom w:val="single" w:sz="4" w:space="0" w:color="auto"/>
-            </w:tcBorders>
-          </w:tcPr>
-          <w:p>
-            <w:pPr>
-              <w:ind w:firstLine="0"/>
-              <w:jc w:val="center"/>
-              <w:rPr>
-                <w:sz w:val="24"/>
-              </w:rPr>
-            </w:pPr>
-            <w:r>
-              <w:rPr>
-                <w:sz w:val="24"/>
-              </w:rPr>
-              <w:t>апреля</w:t>
-            </w:r>
-          </w:p>
-        </w:tc>
-        <w:tc>
-          <w:tcPr>
-            <w:tcW w:w="992" w:type="dxa"/>
-            <w:gridSpan w:val="3"/>
-          </w:tcPr>
-          <w:p>
-            <w:pPr>
-              <w:ind w:firstLine="0"/>
-              <w:rPr>
-                <w:sz w:val="24"/>
-              </w:rPr>
-            </w:pPr>
-            <w:r>
-              <w:rPr>
-                <w:sz w:val="24"/>
-                <w:lang w:val="en-US"/>
-              </w:rPr>
-              <w:t>20</w:t>
-            </w:r>
-            <w:r>
-              <w:rPr>
-                <w:sz w:val="24"/>
-              </w:rPr>
-              <w:t>21</w:t>
-            </w:r>
-            <w:r>
-              <w:rPr>
-                <w:sz w:val="24"/>
-              </w:rPr>
-              <w:t xml:space="preserve">  г.</w:t>
-            </w:r>
-          </w:p>
-        </w:tc>
-        <w:tc>
-          <w:tcPr>
-            <w:tcW w:w="425" w:type="dxa"/>
-          </w:tcPr>
-          <w:p>
-            <w:pPr>
-              <w:ind w:firstLine="0"/>
-              <w:rPr>
-                <w:sz w:val="24"/>
-              </w:rPr>
-            </w:pPr>
-            <w:r>
-              <w:rPr>
-                <w:sz w:val="24"/>
-              </w:rPr>
-              <w:t>№</w:t>
-            </w:r>
-          </w:p>
-        </w:tc>
-        <w:tc>
-          <w:tcPr>
-            <w:tcW w:w="992" w:type="dxa"/>
-            <w:gridSpan w:val="2"/>
-            <w:tcBorders>
-              <w:bottom w:val="single" w:sz="4" w:space="0" w:color="auto"/>
-            </w:tcBorders>
-          </w:tcPr>
-          <w:p>
-            <w:pPr>
-              <w:ind w:firstLine="0"/>
-              <w:rPr>
-                <w:sz w:val="24"/>
-                <w:lang w:val="en-US"/>
-              </w:rPr>
-            </w:pPr>
-            <w:r>
-              <w:rPr>
-                <w:sz w:val="24"/>
-              </w:rPr>
-              <w:t>765</w:t>
-            </w:r>
-            <w:r>
-              <w:rPr>
-                <w:sz w:val="24"/>
-                <w:lang w:val="en-US"/>
-              </w:rPr>
-              <w:t>-c</w:t>
-            </w:r>
-          </w:p>
-        </w:tc>
-      </w:tr>
-      <w:tr>
-        <w:trPr>
-          <w:trHeight w:val="435"/>
-        </w:trPr>
-        <w:tc>
-          <w:tcPr>
-            <w:tcW w:w="4962" w:type="dxa"/>
-            <w:gridSpan w:val="5"/>
-          </w:tcPr>
-          <w:p>
-            <w:pPr>
-              <w:ind w:firstLine="0"/>
-              <w:rPr>
-                <w:sz w:val="12"/>
-              </w:rPr>
-            </w:pPr>
-          </w:p>
-          <w:p>
-            <w:pPr>
-              <w:ind w:firstLine="0"/>
-              <w:rPr>
-                <w:sz w:val="24"/>
-              </w:rPr>
-            </w:pPr>
-            <w:r>
-              <w:rPr>
-                <w:sz w:val="24"/>
-              </w:rPr>
-              <w:t xml:space="preserve"> 2. Срок сдачи студентом законченной работы</w:t>
-            </w:r>
-          </w:p>
-        </w:tc>
-        <w:tc>
-          <w:tcPr>
-            <w:tcW w:w="4677" w:type="dxa"/>
-            <w:gridSpan w:val="13"/>
-            <w:tcBorders>
-              <w:bottom w:val="single" w:sz="4" w:space="0" w:color="auto"/>
-            </w:tcBorders>
-          </w:tcPr>
-          <w:p>
-            <w:pPr>
-              <w:ind w:firstLine="0"/>
-              <w:rPr>
-                <w:sz w:val="12"/>
-                <w:highlight w:val="yellow"/>
-              </w:rPr>
-            </w:pPr>
-          </w:p>
-          <w:p>
-            <w:pPr>
-              <w:ind w:firstLine="0"/>
-              <w:rPr>
-                <w:sz w:val="24"/>
-                <w:highlight w:val="yellow"/>
-              </w:rPr>
-            </w:pPr>
-            <w:r>
-              <w:rPr>
-                <w:sz w:val="24"/>
-              </w:rPr>
-              <w:t>01 июня 2021 года</w:t>
-            </w:r>
-          </w:p>
-        </w:tc>
-      </w:tr>
-      <w:tr>
-        <w:trPr>
-          <w:trHeight w:val="416"/>
-        </w:trPr>
-        <w:tc>
-          <w:tcPr>
-            <w:tcW w:w="3544" w:type="dxa"/>
-            <w:gridSpan w:val="3"/>
-          </w:tcPr>
-          <w:p>
-            <w:pPr>
-              <w:ind w:firstLine="0"/>
-              <w:rPr>
-                <w:sz w:val="18"/>
-              </w:rPr>
-            </w:pPr>
-          </w:p>
-          <w:p>
-            <w:pPr>
-              <w:ind w:firstLine="0"/>
-              <w:rPr>
-                <w:sz w:val="24"/>
-              </w:rPr>
-            </w:pPr>
-            <w:r>
-              <w:rPr>
-                <w:sz w:val="24"/>
-              </w:rPr>
-              <w:t xml:space="preserve"> 3. Исходные данные к проекту</w:t>
-            </w:r>
-          </w:p>
-        </w:tc>
-        <w:tc>
-          <w:tcPr>
-            <w:tcW w:w="6095" w:type="dxa"/>
-            <w:gridSpan w:val="15"/>
-            <w:tcBorders>
-              <w:bottom w:val="single" w:sz="4" w:space="0" w:color="auto"/>
-            </w:tcBorders>
-          </w:tcPr>
-          <w:p>
-            <w:pPr>
-              <w:ind w:firstLine="0"/>
-              <w:rPr>
-                <w:sz w:val="18"/>
-              </w:rPr>
-            </w:pPr>
-          </w:p>
-          <w:p>
-            <w:pPr>
-              <w:ind w:firstLine="0"/>
-              <w:rPr>
-                <w:sz w:val="24"/>
-              </w:rPr>
-            </w:pPr>
-            <w:r>
-              <w:rPr>
-                <w:sz w:val="24"/>
-              </w:rPr>
-              <w:t xml:space="preserve">Тип операционной системы </w:t>
-            </w:r>
-            <w:r>
-              <w:rPr>
-                <w:sz w:val="24"/>
-              </w:rPr>
-              <w:t xml:space="preserve">– </w:t>
-            </w:r>
-            <w:r>
-              <w:rPr>
-                <w:sz w:val="24"/>
-              </w:rPr>
-              <w:t xml:space="preserve">ОС </w:t>
-            </w:r>
-            <w:proofErr w:type="spellStart"/>
-            <w:r>
-              <w:rPr>
-                <w:sz w:val="24"/>
-              </w:rPr>
-              <w:t>Ubuntu</w:t>
-            </w:r>
-            <w:proofErr w:type="spellEnd"/>
-            <w:r>
-              <w:rPr>
-                <w:sz w:val="24"/>
-              </w:rPr>
-              <w:t xml:space="preserve"> 18.04</w:t>
-            </w:r>
-            <w:r>
-              <w:rPr>
-                <w:sz w:val="24"/>
-              </w:rPr>
-              <w:t>;</w:t>
-            </w:r>
-          </w:p>
-        </w:tc>
-      </w:tr>
-      <w:tr>
-        <w:trPr>
-          <w:cantSplit/>
-        </w:trPr>
-        <w:tc>
-          <w:tcPr>
-            <w:tcW w:w="9639" w:type="dxa"/>
-            <w:gridSpan w:val="18"/>
-            <w:tcBorders>
-              <w:bottom w:val="single" w:sz="4" w:space="0" w:color="auto"/>
-            </w:tcBorders>
-          </w:tcPr>
-          <w:p>
-            <w:pPr>
-              <w:ind w:firstLine="0"/>
-              <w:rPr>
-                <w:sz w:val="24"/>
-              </w:rPr>
-            </w:pPr>
-            <w:r>
-              <w:rPr>
-                <w:sz w:val="24"/>
-              </w:rPr>
-              <w:t>Языки</w:t>
-            </w:r>
-            <w:r>
-              <w:rPr>
-                <w:sz w:val="24"/>
-              </w:rPr>
-              <w:t xml:space="preserve"> программирования – </w:t>
-            </w:r>
-            <w:r>
-              <w:rPr>
-                <w:sz w:val="24"/>
-                <w:lang w:val="en-US"/>
-              </w:rPr>
-              <w:t>Java</w:t>
-            </w:r>
-            <w:r>
-              <w:rPr>
-                <w:sz w:val="24"/>
-              </w:rPr>
-              <w:t xml:space="preserve">, </w:t>
-            </w:r>
-            <w:r>
-              <w:rPr>
-                <w:sz w:val="24"/>
-                <w:lang w:val="en-US"/>
-              </w:rPr>
-              <w:t>JavaScript</w:t>
-            </w:r>
-            <w:r>
-              <w:rPr>
-                <w:sz w:val="24"/>
-              </w:rPr>
-              <w:t xml:space="preserve">; </w:t>
-            </w:r>
-          </w:p>
-        </w:tc>
-      </w:tr>
-      <w:tr>
-        <w:trPr>
-          <w:cantSplit/>
-          <w:trHeight w:val="224"/>
-        </w:trPr>
-        <w:tc>
-          <w:tcPr>
-            <w:tcW w:w="9639" w:type="dxa"/>
-            <w:gridSpan w:val="18"/>
-            <w:tcBorders>
-              <w:top w:val="single" w:sz="4" w:space="0" w:color="auto"/>
-              <w:bottom w:val="single" w:sz="4" w:space="0" w:color="auto"/>
-            </w:tcBorders>
-          </w:tcPr>
-          <w:p>
-            <w:pPr>
-              <w:pStyle w:val="15"/>
-              <w:spacing w:before="0" w:line="240" w:lineRule="auto"/>
-              <w:ind w:left="0" w:firstLine="0"/>
-            </w:pPr>
-            <w:r>
-              <w:rPr>
-                <w:sz w:val="24"/>
-              </w:rPr>
-              <w:t>Перечень выполняемых функций:</w:t>
-            </w:r>
-            <w:r>
-              <w:t xml:space="preserve"> </w:t>
-            </w:r>
-            <w:r>
-              <w:rPr>
-                <w:sz w:val="24"/>
-              </w:rPr>
-              <w:t xml:space="preserve">регистрация, </w:t>
-            </w:r>
-            <w:r>
-              <w:rPr>
-                <w:sz w:val="24"/>
-              </w:rPr>
-              <w:t>авторизация</w:t>
-            </w:r>
-            <w:r>
-              <w:rPr>
-                <w:sz w:val="24"/>
-              </w:rPr>
-              <w:t xml:space="preserve">, </w:t>
-            </w:r>
-            <w:r>
-              <w:rPr>
-                <w:sz w:val="24"/>
-              </w:rPr>
-              <w:t>отображение</w:t>
-            </w:r>
-            <w:r>
-              <w:rPr>
-                <w:sz w:val="24"/>
-              </w:rPr>
-              <w:t xml:space="preserve"> </w:t>
-            </w:r>
-            <w:r>
-              <w:rPr>
-                <w:sz w:val="24"/>
-              </w:rPr>
-              <w:t>списка аудио-</w:t>
-            </w:r>
-          </w:p>
-        </w:tc>
-      </w:tr>
-      <w:tr>
-        <w:trPr>
-          <w:cantSplit/>
-          <w:trHeight w:val="224"/>
-        </w:trPr>
-        <w:tc>
-          <w:tcPr>
-            <w:tcW w:w="9639" w:type="dxa"/>
-            <w:gridSpan w:val="18"/>
-            <w:tcBorders>
-              <w:top w:val="single" w:sz="4" w:space="0" w:color="auto"/>
-              <w:bottom w:val="single" w:sz="4" w:space="0" w:color="auto"/>
-            </w:tcBorders>
-          </w:tcPr>
-          <w:p>
-            <w:pPr>
-              <w:pStyle w:val="15"/>
-              <w:spacing w:before="0" w:line="240" w:lineRule="auto"/>
-              <w:ind w:left="0" w:firstLine="0"/>
-            </w:pPr>
-            <w:r>
-              <w:rPr>
-                <w:sz w:val="24"/>
-              </w:rPr>
-              <w:t>книг, отображение подробной информации об аудиокниге, синтез аудиокниги, фильтрация</w:t>
-            </w:r>
-          </w:p>
-        </w:tc>
-      </w:tr>
-      <w:tr>
-        <w:trPr>
-          <w:cantSplit/>
-          <w:trHeight w:val="224"/>
-        </w:trPr>
-        <w:tc>
-          <w:tcPr>
-            <w:tcW w:w="9639" w:type="dxa"/>
-            <w:gridSpan w:val="18"/>
-            <w:tcBorders>
-              <w:top w:val="single" w:sz="4" w:space="0" w:color="auto"/>
-              <w:bottom w:val="single" w:sz="4" w:space="0" w:color="auto"/>
-            </w:tcBorders>
-          </w:tcPr>
-          <w:p>
-            <w:pPr>
-              <w:pStyle w:val="15"/>
-              <w:spacing w:before="0" w:line="240" w:lineRule="auto"/>
-              <w:ind w:left="0" w:firstLine="0"/>
-            </w:pPr>
-            <w:r>
-              <w:rPr>
-                <w:sz w:val="24"/>
-              </w:rPr>
-              <w:t>списка аудиокниг, добавление новой аудиокниги.</w:t>
-            </w:r>
-          </w:p>
-        </w:tc>
-      </w:tr>
-      <w:tr>
-        <w:trPr>
-          <w:cantSplit/>
-        </w:trPr>
-        <w:tc>
-          <w:tcPr>
-            <w:tcW w:w="9639" w:type="dxa"/>
-            <w:gridSpan w:val="18"/>
-            <w:tcBorders>
-              <w:top w:val="single" w:sz="4" w:space="0" w:color="auto"/>
-              <w:bottom w:val="single" w:sz="4" w:space="0" w:color="auto"/>
-            </w:tcBorders>
-          </w:tcPr>
-          <w:p>
-            <w:pPr>
-              <w:pStyle w:val="15"/>
-              <w:spacing w:before="0" w:line="240" w:lineRule="auto"/>
-              <w:ind w:left="0" w:firstLine="0"/>
-              <w:rPr>
-                <w:sz w:val="24"/>
-              </w:rPr>
-            </w:pPr>
-            <w:r>
-              <w:rPr>
-                <w:sz w:val="24"/>
-              </w:rPr>
-              <w:t xml:space="preserve">Назначение разработки: хранение и распространение аудио версий литературных </w:t>
-            </w:r>
-            <w:proofErr w:type="spellStart"/>
-            <w:r>
-              <w:rPr>
-                <w:sz w:val="24"/>
-              </w:rPr>
-              <w:t>произве</w:t>
-            </w:r>
-            <w:proofErr w:type="spellEnd"/>
-            <w:r>
-              <w:rPr>
-                <w:sz w:val="24"/>
-              </w:rPr>
-              <w:t>-</w:t>
-            </w:r>
-          </w:p>
-        </w:tc>
-      </w:tr>
-      <w:tr>
-        <w:trPr>
-          <w:cantSplit/>
-        </w:trPr>
-        <w:tc>
-          <w:tcPr>
-            <w:tcW w:w="9639" w:type="dxa"/>
-            <w:gridSpan w:val="18"/>
-            <w:tcBorders>
-              <w:top w:val="single" w:sz="4" w:space="0" w:color="auto"/>
-              <w:bottom w:val="single" w:sz="4" w:space="0" w:color="auto"/>
-            </w:tcBorders>
-          </w:tcPr>
-          <w:p>
-            <w:pPr>
-              <w:ind w:firstLine="0"/>
-              <w:rPr>
-                <w:sz w:val="24"/>
-              </w:rPr>
-            </w:pPr>
-            <w:proofErr w:type="spellStart"/>
-            <w:r>
-              <w:rPr>
-                <w:sz w:val="24"/>
-              </w:rPr>
-              <w:t>дений</w:t>
-            </w:r>
-            <w:proofErr w:type="spellEnd"/>
-            <w:r>
-              <w:rPr>
-                <w:sz w:val="24"/>
-              </w:rPr>
-              <w:t xml:space="preserve"> в сети интернет, а также их синтез программными методами.</w:t>
-            </w:r>
-          </w:p>
-        </w:tc>
-      </w:tr>
-      <w:tr>
-        <w:trPr>
-          <w:trHeight w:val="708"/>
-        </w:trPr>
-        <w:tc>
-          <w:tcPr>
-            <w:tcW w:w="9639" w:type="dxa"/>
-            <w:gridSpan w:val="18"/>
-            <w:tcBorders>
-              <w:top w:val="single" w:sz="4" w:space="0" w:color="auto"/>
-            </w:tcBorders>
-          </w:tcPr>
-          <w:p>
-            <w:pPr>
-              <w:ind w:firstLine="0"/>
-              <w:rPr>
-                <w:sz w:val="16"/>
-              </w:rPr>
-            </w:pPr>
-          </w:p>
-          <w:p>
-            <w:pPr>
-              <w:pStyle w:val="15"/>
-              <w:spacing w:before="0" w:line="240" w:lineRule="auto"/>
-              <w:ind w:left="0" w:firstLine="0"/>
-            </w:pPr>
-            <w:r>
-              <w:t xml:space="preserve">   4. Содержание пояснительной записки (перечень подлежащих разработке вопросов) </w:t>
-            </w:r>
-          </w:p>
-        </w:tc>
-      </w:tr>
-      <w:tr>
-        <w:trPr>
-          <w:trHeight w:val="330"/>
-        </w:trPr>
-        <w:tc>
-          <w:tcPr>
-            <w:tcW w:w="9639" w:type="dxa"/>
-            <w:gridSpan w:val="18"/>
-            <w:tcBorders>
-              <w:bottom w:val="single" w:sz="4" w:space="0" w:color="auto"/>
-            </w:tcBorders>
-          </w:tcPr>
-          <w:p>
-            <w:pPr>
-              <w:ind w:firstLine="0"/>
-              <w:rPr>
-                <w:sz w:val="24"/>
-              </w:rPr>
-            </w:pPr>
-            <w:r>
-              <w:rPr>
-                <w:sz w:val="24"/>
-              </w:rPr>
-              <w:t xml:space="preserve">Введение </w:t>
-            </w:r>
-          </w:p>
-        </w:tc>
-      </w:tr>
-      <w:tr>
-        <w:trPr>
-          <w:trHeight w:val="256"/>
-        </w:trPr>
-        <w:tc>
-          <w:tcPr>
-            <w:tcW w:w="9639" w:type="dxa"/>
-            <w:gridSpan w:val="18"/>
-            <w:tcBorders>
-              <w:top w:val="single" w:sz="4" w:space="0" w:color="auto"/>
-              <w:bottom w:val="single" w:sz="4" w:space="0" w:color="auto"/>
-            </w:tcBorders>
-          </w:tcPr>
-          <w:p>
-            <w:pPr>
-              <w:ind w:firstLine="0"/>
-              <w:rPr>
-                <w:sz w:val="24"/>
-              </w:rPr>
-            </w:pPr>
-            <w:r>
-              <w:rPr>
-                <w:sz w:val="24"/>
-              </w:rPr>
-              <w:t>1 Анализ программных систем синтеза, хранения и распространения аудиокниг</w:t>
-            </w:r>
-          </w:p>
-        </w:tc>
-      </w:tr>
-      <w:tr>
-        <w:trPr>
-          <w:trHeight w:val="256"/>
-        </w:trPr>
-        <w:tc>
-          <w:tcPr>
-            <w:tcW w:w="9639" w:type="dxa"/>
-            <w:gridSpan w:val="18"/>
-            <w:tcBorders>
-              <w:top w:val="single" w:sz="4" w:space="0" w:color="auto"/>
-              <w:bottom w:val="single" w:sz="4" w:space="0" w:color="auto"/>
-            </w:tcBorders>
-          </w:tcPr>
-          <w:p>
-            <w:pPr>
-              <w:ind w:firstLine="0"/>
-              <w:rPr>
-                <w:sz w:val="24"/>
-              </w:rPr>
-            </w:pPr>
-            <w:r>
-              <w:rPr>
-                <w:sz w:val="24"/>
-              </w:rPr>
-              <w:t>2 Моделирование предметной области и разработка функциональных требований</w:t>
-            </w:r>
-          </w:p>
-        </w:tc>
-      </w:tr>
-      <w:tr>
-        <w:tc>
-          <w:tcPr>
-            <w:tcW w:w="9639" w:type="dxa"/>
-            <w:gridSpan w:val="18"/>
-            <w:tcBorders>
-              <w:top w:val="single" w:sz="4" w:space="0" w:color="auto"/>
-              <w:bottom w:val="single" w:sz="4" w:space="0" w:color="auto"/>
-            </w:tcBorders>
-          </w:tcPr>
-          <w:p>
-            <w:pPr>
-              <w:ind w:firstLine="0"/>
-              <w:rPr>
-                <w:sz w:val="24"/>
-              </w:rPr>
-            </w:pPr>
-            <w:r>
-              <w:rPr>
-                <w:sz w:val="24"/>
-              </w:rPr>
-              <w:t>3 Проектирование приложения</w:t>
-            </w:r>
-          </w:p>
-        </w:tc>
-      </w:tr>
-      <w:tr>
-        <w:tc>
-          <w:tcPr>
-            <w:tcW w:w="9639" w:type="dxa"/>
-            <w:gridSpan w:val="18"/>
-            <w:tcBorders>
-              <w:top w:val="single" w:sz="4" w:space="0" w:color="auto"/>
-              <w:bottom w:val="single" w:sz="4" w:space="0" w:color="auto"/>
-            </w:tcBorders>
-          </w:tcPr>
-          <w:p>
-            <w:pPr>
-              <w:ind w:firstLine="0"/>
-              <w:rPr>
-                <w:sz w:val="24"/>
-                <w:highlight w:val="yellow"/>
-              </w:rPr>
-            </w:pPr>
-            <w:r>
-              <w:rPr>
-                <w:sz w:val="24"/>
-              </w:rPr>
-              <w:t xml:space="preserve">4 Создание </w:t>
-            </w:r>
-            <w:r>
-              <w:rPr>
-                <w:sz w:val="24"/>
-              </w:rPr>
-              <w:t>приложения</w:t>
-            </w:r>
-          </w:p>
-        </w:tc>
-      </w:tr>
-      <w:tr>
-        <w:tc>
-          <w:tcPr>
-            <w:tcW w:w="9639" w:type="dxa"/>
-            <w:gridSpan w:val="18"/>
-            <w:tcBorders>
-              <w:top w:val="single" w:sz="4" w:space="0" w:color="auto"/>
-              <w:bottom w:val="single" w:sz="4" w:space="0" w:color="auto"/>
-            </w:tcBorders>
-          </w:tcPr>
-          <w:p>
-            <w:pPr>
-              <w:ind w:firstLine="0"/>
-              <w:rPr>
-                <w:sz w:val="24"/>
-              </w:rPr>
-            </w:pPr>
-            <w:r>
-              <w:rPr>
-                <w:sz w:val="24"/>
-              </w:rPr>
-              <w:t xml:space="preserve">5 Тестирование </w:t>
-            </w:r>
-            <w:r>
-              <w:rPr>
-                <w:sz w:val="24"/>
-              </w:rPr>
-              <w:t>приложения</w:t>
-            </w:r>
-          </w:p>
-        </w:tc>
-      </w:tr>
-      <w:tr>
-        <w:tc>
-          <w:tcPr>
-            <w:tcW w:w="9639" w:type="dxa"/>
-            <w:gridSpan w:val="18"/>
-            <w:tcBorders>
-              <w:top w:val="single" w:sz="4" w:space="0" w:color="auto"/>
-              <w:bottom w:val="single" w:sz="4" w:space="0" w:color="auto"/>
-            </w:tcBorders>
-          </w:tcPr>
-          <w:p>
-            <w:pPr>
-              <w:ind w:firstLine="0"/>
-              <w:rPr>
-                <w:sz w:val="24"/>
-              </w:rPr>
-            </w:pPr>
-            <w:r>
-              <w:rPr>
-                <w:sz w:val="24"/>
-              </w:rPr>
-              <w:t>6 Руководство по установке и использованию</w:t>
-            </w:r>
-          </w:p>
-        </w:tc>
-      </w:tr>
-      <w:tr>
-        <w:tc>
-          <w:tcPr>
-            <w:tcW w:w="9639" w:type="dxa"/>
-            <w:gridSpan w:val="18"/>
-            <w:tcBorders>
-              <w:top w:val="single" w:sz="4" w:space="0" w:color="auto"/>
-              <w:bottom w:val="single" w:sz="4" w:space="0" w:color="auto"/>
-            </w:tcBorders>
-          </w:tcPr>
-          <w:p>
-            <w:pPr>
-              <w:ind w:firstLine="0"/>
-              <w:rPr>
-                <w:sz w:val="24"/>
-              </w:rPr>
-            </w:pPr>
-            <w:r>
-              <w:rPr>
-                <w:sz w:val="24"/>
-              </w:rPr>
-              <w:t>7 Технико-экономическое обоснование</w:t>
-            </w:r>
-          </w:p>
-        </w:tc>
-      </w:tr>
-      <w:tr>
-        <w:trPr>
-          <w:trHeight w:val="172"/>
-        </w:trPr>
-        <w:tc>
-          <w:tcPr>
-            <w:tcW w:w="9639" w:type="dxa"/>
-            <w:gridSpan w:val="18"/>
-            <w:tcBorders>
-              <w:top w:val="single" w:sz="4" w:space="0" w:color="auto"/>
-              <w:bottom w:val="single" w:sz="4" w:space="0" w:color="auto"/>
-            </w:tcBorders>
-          </w:tcPr>
-          <w:p>
-            <w:pPr>
-              <w:ind w:firstLine="0"/>
-              <w:rPr>
-                <w:sz w:val="24"/>
-              </w:rPr>
-            </w:pPr>
-            <w:r>
-              <w:rPr>
-                <w:sz w:val="24"/>
-              </w:rPr>
-              <w:t>Заключение</w:t>
-            </w:r>
-          </w:p>
-        </w:tc>
-      </w:tr>
-      <w:tr>
-        <w:trPr>
-          <w:trHeight w:val="172"/>
-        </w:trPr>
-        <w:tc>
-          <w:tcPr>
-            <w:tcW w:w="9639" w:type="dxa"/>
-            <w:gridSpan w:val="18"/>
-            <w:tcBorders>
-              <w:top w:val="single" w:sz="4" w:space="0" w:color="auto"/>
-              <w:bottom w:val="single" w:sz="4" w:space="0" w:color="auto"/>
-            </w:tcBorders>
-          </w:tcPr>
-          <w:p>
-            <w:pPr>
-              <w:ind w:firstLine="0"/>
-              <w:rPr>
-                <w:sz w:val="24"/>
-              </w:rPr>
-            </w:pPr>
-            <w:r>
-              <w:rPr>
-                <w:sz w:val="24"/>
-              </w:rPr>
-              <w:t>Список использованных источников</w:t>
-            </w:r>
-          </w:p>
-        </w:tc>
-      </w:tr>
-      <w:tr>
-        <w:trPr>
-          <w:trHeight w:val="172"/>
-        </w:trPr>
-        <w:tc>
-          <w:tcPr>
-            <w:tcW w:w="9639" w:type="dxa"/>
-            <w:gridSpan w:val="18"/>
-            <w:tcBorders>
-              <w:top w:val="single" w:sz="4" w:space="0" w:color="auto"/>
-              <w:bottom w:val="single" w:sz="4" w:space="0" w:color="auto"/>
-            </w:tcBorders>
-          </w:tcPr>
-          <w:p>
-            <w:pPr>
-              <w:ind w:firstLine="0"/>
-              <w:rPr>
-                <w:sz w:val="24"/>
-              </w:rPr>
-            </w:pPr>
-            <w:r>
-              <w:rPr>
-                <w:sz w:val="24"/>
-              </w:rPr>
-              <w:t>Приложение А Текст программы</w:t>
-            </w:r>
-          </w:p>
-        </w:tc>
-      </w:tr>
-      <w:tr>
-        <w:trPr>
-          <w:trHeight w:val="172"/>
-        </w:trPr>
-        <w:tc>
-          <w:tcPr>
-            <w:tcW w:w="9639" w:type="dxa"/>
-            <w:gridSpan w:val="18"/>
-            <w:tcBorders>
-              <w:top w:val="single" w:sz="4" w:space="0" w:color="auto"/>
-              <w:bottom w:val="single" w:sz="4" w:space="0" w:color="auto"/>
-            </w:tcBorders>
-          </w:tcPr>
-          <w:p>
-            <w:pPr>
-              <w:ind w:firstLine="0"/>
-              <w:rPr>
-                <w:sz w:val="24"/>
-              </w:rPr>
-            </w:pPr>
-            <w:r>
-              <w:rPr>
-                <w:sz w:val="24"/>
-              </w:rPr>
-              <w:t>Приложение Б Иллюстрации работы программы</w:t>
-            </w:r>
-          </w:p>
-        </w:tc>
-      </w:tr>
-    </w:tbl>
-    <w:p>
-      <w:pPr>
-        <w:pStyle w:val="a9"/>
-        <w:ind w:firstLine="0"/>
-        <w:jc w:val="center"/>
-      </w:pPr>
-    </w:p>
-    <w:p>
-      <w:pPr>
-        <w:pStyle w:val="a9"/>
-        <w:ind w:firstLine="0"/>
-        <w:jc w:val="center"/>
-      </w:pPr>
-    </w:p>
-    <w:p>
-      <w:pPr>
-        <w:pStyle w:val="a9"/>
-        <w:ind w:firstLine="0"/>
-        <w:jc w:val="center"/>
-      </w:pPr>
-    </w:p>
-    <w:p>
-      <w:pPr>
-        <w:pStyle w:val="a9"/>
-        <w:ind w:firstLine="0"/>
-        <w:jc w:val="center"/>
-      </w:pPr>
-    </w:p>
-    <w:tbl>
-      <w:tblPr>
-        <w:tblW w:w="0" w:type="auto"/>
-        <w:tblInd w:w="108" w:type="dxa"/>
-        <w:tblLayout w:type="fixed"/>
-        <w:tblLook w:val="0000" w:firstRow="0" w:lastRow="0" w:firstColumn="0" w:lastColumn="0" w:noHBand="0" w:noVBand="0"/>
-      </w:tblPr>
-      <w:tblGrid>
-        <w:gridCol w:w="1985"/>
-        <w:gridCol w:w="1276"/>
-        <w:gridCol w:w="567"/>
-        <w:gridCol w:w="5528"/>
-      </w:tblGrid>
-      <w:tr>
-        <w:trPr>
-          <w:trHeight w:val="269"/>
-        </w:trPr>
-        <w:tc>
-          <w:tcPr>
-            <w:tcW w:w="9356" w:type="dxa"/>
-            <w:gridSpan w:val="4"/>
-          </w:tcPr>
-          <w:p>
-            <w:pPr>
-              <w:ind w:firstLine="0"/>
-              <w:rPr>
-                <w:sz w:val="24"/>
-              </w:rPr>
-            </w:pPr>
-            <w:r>
-              <w:rPr>
-                <w:sz w:val="24"/>
-              </w:rPr>
-              <w:t>5. Перечень графического материала (с точным указанием наименования) и обозначения</w:t>
-            </w:r>
-          </w:p>
-        </w:tc>
-      </w:tr>
-      <w:tr>
-        <w:trPr>
-          <w:trHeight w:val="303"/>
-        </w:trPr>
-        <w:tc>
-          <w:tcPr>
-            <w:tcW w:w="3261" w:type="dxa"/>
-            <w:gridSpan w:val="2"/>
-          </w:tcPr>
-          <w:p>
-            <w:pPr>
-              <w:ind w:firstLine="0"/>
-              <w:rPr>
-                <w:sz w:val="24"/>
-              </w:rPr>
-            </w:pPr>
-            <w:r>
-              <w:rPr>
-                <w:sz w:val="24"/>
-              </w:rPr>
-              <w:t>вида и типа материала)</w:t>
-            </w:r>
-          </w:p>
-        </w:tc>
-        <w:tc>
-          <w:tcPr>
-            <w:tcW w:w="6095" w:type="dxa"/>
-            <w:gridSpan w:val="2"/>
-            <w:tcBorders>
-              <w:bottom w:val="single" w:sz="4" w:space="0" w:color="auto"/>
-            </w:tcBorders>
-          </w:tcPr>
-          <w:p>
-            <w:pPr>
-              <w:ind w:firstLine="0"/>
-              <w:rPr>
-                <w:sz w:val="24"/>
-              </w:rPr>
-            </w:pPr>
-          </w:p>
-        </w:tc>
-      </w:tr>
-      <w:tr>
-        <w:tc>
-          <w:tcPr>
-            <w:tcW w:w="9356" w:type="dxa"/>
-            <w:gridSpan w:val="4"/>
-            <w:tcBorders>
-              <w:bottom w:val="single" w:sz="4" w:space="0" w:color="auto"/>
-            </w:tcBorders>
-          </w:tcPr>
-          <w:p>
-            <w:pPr>
-              <w:ind w:firstLine="0"/>
-              <w:rPr>
-                <w:sz w:val="24"/>
-              </w:rPr>
-            </w:pPr>
-            <w:r>
-              <w:rPr>
-                <w:sz w:val="24"/>
-              </w:rPr>
-              <w:t xml:space="preserve">Диаграмма развертывания </w:t>
-            </w:r>
-            <w:r>
-              <w:rPr>
-                <w:sz w:val="24"/>
-              </w:rPr>
-              <w:t>веб-приложения. Плакат - формат А1, лист 1.</w:t>
-            </w:r>
-          </w:p>
-        </w:tc>
-      </w:tr>
-      <w:tr>
-        <w:tc>
-          <w:tcPr>
-            <w:tcW w:w="9356" w:type="dxa"/>
-            <w:gridSpan w:val="4"/>
-            <w:tcBorders>
-              <w:top w:val="single" w:sz="4" w:space="0" w:color="auto"/>
-              <w:bottom w:val="single" w:sz="4" w:space="0" w:color="auto"/>
-            </w:tcBorders>
-          </w:tcPr>
-          <w:p>
-            <w:pPr>
-              <w:ind w:firstLine="0"/>
-              <w:rPr>
-                <w:sz w:val="24"/>
-              </w:rPr>
-            </w:pPr>
-            <w:r>
-              <w:rPr>
-                <w:sz w:val="24"/>
-              </w:rPr>
-              <w:t xml:space="preserve">Диаграмма </w:t>
-            </w:r>
-            <w:r>
-              <w:rPr>
-                <w:sz w:val="24"/>
-                <w:lang w:val="en-US"/>
-              </w:rPr>
-              <w:t>UML</w:t>
-            </w:r>
-            <w:r>
-              <w:rPr>
-                <w:sz w:val="24"/>
-              </w:rPr>
-              <w:t xml:space="preserve"> веб-приложения. Плакат - формат А1, лист 1.</w:t>
-            </w:r>
-          </w:p>
-        </w:tc>
-      </w:tr>
-      <w:tr>
-        <w:tc>
-          <w:tcPr>
-            <w:tcW w:w="9356" w:type="dxa"/>
-            <w:gridSpan w:val="4"/>
-            <w:tcBorders>
-              <w:top w:val="single" w:sz="4" w:space="0" w:color="auto"/>
-              <w:bottom w:val="single" w:sz="4" w:space="0" w:color="auto"/>
-            </w:tcBorders>
-          </w:tcPr>
-          <w:p>
-            <w:pPr>
-              <w:ind w:firstLine="0"/>
-              <w:rPr>
-                <w:sz w:val="24"/>
-              </w:rPr>
-            </w:pPr>
-            <w:r>
-              <w:rPr>
-                <w:sz w:val="24"/>
-              </w:rPr>
-              <w:t>База данных веб-приложения. Плакат</w:t>
-            </w:r>
-            <w:r>
-              <w:rPr>
-                <w:sz w:val="24"/>
-              </w:rPr>
-              <w:t xml:space="preserve"> </w:t>
-            </w:r>
-            <w:r>
-              <w:rPr>
-                <w:sz w:val="24"/>
-              </w:rPr>
-              <w:t>-формат А1, лист 1.</w:t>
-            </w:r>
-          </w:p>
-        </w:tc>
-      </w:tr>
-      <w:tr>
-        <w:tc>
-          <w:tcPr>
-            <w:tcW w:w="9356" w:type="dxa"/>
-            <w:gridSpan w:val="4"/>
-            <w:tcBorders>
-              <w:top w:val="single" w:sz="4" w:space="0" w:color="auto"/>
-              <w:bottom w:val="single" w:sz="4" w:space="0" w:color="auto"/>
-            </w:tcBorders>
-          </w:tcPr>
-          <w:p>
-            <w:pPr>
-              <w:ind w:firstLine="0"/>
-              <w:rPr>
-                <w:sz w:val="24"/>
-              </w:rPr>
-            </w:pPr>
-            <w:r>
-              <w:rPr>
-                <w:sz w:val="24"/>
-              </w:rPr>
-              <w:t>Контроллер аудиокниг. Схема алгоритма - формат А1, лист 1.</w:t>
-            </w:r>
-          </w:p>
-        </w:tc>
-      </w:tr>
-      <w:tr>
-        <w:tc>
-          <w:tcPr>
-            <w:tcW w:w="9356" w:type="dxa"/>
-            <w:gridSpan w:val="4"/>
-            <w:tcBorders>
-              <w:top w:val="single" w:sz="4" w:space="0" w:color="auto"/>
-              <w:bottom w:val="single" w:sz="4" w:space="0" w:color="auto"/>
-            </w:tcBorders>
-          </w:tcPr>
-          <w:p>
-            <w:pPr>
-              <w:ind w:firstLine="0"/>
-              <w:rPr>
-                <w:sz w:val="24"/>
-              </w:rPr>
-            </w:pPr>
-            <w:r>
-              <w:rPr>
-                <w:sz w:val="24"/>
-              </w:rPr>
-              <w:t>Движение данных при регистрации</w:t>
-            </w:r>
-            <w:r>
-              <w:rPr>
-                <w:sz w:val="24"/>
-              </w:rPr>
-              <w:t>. Схема данных - формат А1, лист 1.</w:t>
-            </w:r>
-          </w:p>
-        </w:tc>
-      </w:tr>
-      <w:tr>
-        <w:tc>
-          <w:tcPr>
-            <w:tcW w:w="9356" w:type="dxa"/>
-            <w:gridSpan w:val="4"/>
-            <w:tcBorders>
-              <w:top w:val="single" w:sz="4" w:space="0" w:color="auto"/>
-              <w:bottom w:val="single" w:sz="4" w:space="0" w:color="auto"/>
-            </w:tcBorders>
-          </w:tcPr>
-          <w:p>
-            <w:pPr>
-              <w:ind w:firstLine="0"/>
-              <w:rPr>
-                <w:sz w:val="24"/>
-              </w:rPr>
-            </w:pPr>
-            <w:r>
-              <w:rPr>
-                <w:sz w:val="24"/>
-              </w:rPr>
-              <w:t>П</w:t>
-            </w:r>
-            <w:r>
-              <w:rPr>
-                <w:sz w:val="24"/>
-              </w:rPr>
-              <w:t>риложение</w:t>
-            </w:r>
-            <w:r>
-              <w:rPr>
-                <w:sz w:val="24"/>
-              </w:rPr>
-              <w:t xml:space="preserve"> для</w:t>
-            </w:r>
-            <w:r>
-              <w:rPr>
-                <w:sz w:val="24"/>
-              </w:rPr>
-              <w:t xml:space="preserve"> синтеза, хранения и распространения аудио</w:t>
-            </w:r>
-            <w:r>
-              <w:rPr>
-                <w:sz w:val="24"/>
-              </w:rPr>
-              <w:t xml:space="preserve">книг. Схема программы - </w:t>
-            </w:r>
-          </w:p>
-        </w:tc>
-      </w:tr>
-      <w:tr>
-        <w:tc>
-          <w:tcPr>
-            <w:tcW w:w="9356" w:type="dxa"/>
-            <w:gridSpan w:val="4"/>
-            <w:tcBorders>
-              <w:top w:val="single" w:sz="4" w:space="0" w:color="auto"/>
-              <w:bottom w:val="single" w:sz="4" w:space="0" w:color="auto"/>
-            </w:tcBorders>
-          </w:tcPr>
-          <w:p>
-            <w:pPr>
-              <w:ind w:firstLine="0"/>
-              <w:rPr>
-                <w:sz w:val="24"/>
-              </w:rPr>
-            </w:pPr>
-            <w:r>
-              <w:rPr>
-                <w:sz w:val="24"/>
-              </w:rPr>
-              <w:t>формат А1, лист 1.</w:t>
-            </w:r>
-          </w:p>
-        </w:tc>
-      </w:tr>
-      <w:tr>
-        <w:tc>
-          <w:tcPr>
-            <w:tcW w:w="9356" w:type="dxa"/>
-            <w:gridSpan w:val="4"/>
-            <w:tcBorders>
-              <w:top w:val="single" w:sz="4" w:space="0" w:color="auto"/>
-              <w:bottom w:val="single" w:sz="4" w:space="0" w:color="auto"/>
-            </w:tcBorders>
-          </w:tcPr>
-          <w:p>
-            <w:pPr>
-              <w:ind w:firstLine="0"/>
-              <w:rPr>
-                <w:sz w:val="24"/>
-              </w:rPr>
-            </w:pPr>
-          </w:p>
-        </w:tc>
-      </w:tr>
-      <w:tr>
-        <w:tc>
-          <w:tcPr>
-            <w:tcW w:w="9356" w:type="dxa"/>
-            <w:gridSpan w:val="4"/>
-            <w:tcBorders>
-              <w:bottom w:val="single" w:sz="4" w:space="0" w:color="auto"/>
-            </w:tcBorders>
-          </w:tcPr>
-          <w:p>
-            <w:pPr>
-              <w:ind w:firstLine="0"/>
-              <w:rPr>
-                <w:sz w:val="24"/>
-              </w:rPr>
-            </w:pPr>
-          </w:p>
-        </w:tc>
-      </w:tr>
-      <w:tr>
-        <w:tc>
-          <w:tcPr>
-            <w:tcW w:w="9356" w:type="dxa"/>
-            <w:gridSpan w:val="4"/>
-            <w:tcBorders>
-              <w:top w:val="single" w:sz="4" w:space="0" w:color="auto"/>
-              <w:bottom w:val="single" w:sz="4" w:space="0" w:color="auto"/>
-            </w:tcBorders>
-          </w:tcPr>
-          <w:p>
-            <w:pPr>
-              <w:ind w:firstLine="0"/>
-              <w:rPr>
-                <w:sz w:val="24"/>
-              </w:rPr>
-            </w:pPr>
-            <w:r>
-              <w:rPr>
-                <w:sz w:val="24"/>
-              </w:rPr>
-              <w:t xml:space="preserve">6. Содержание задания по </w:t>
-            </w:r>
-            <w:proofErr w:type="spellStart"/>
-            <w:r>
-              <w:rPr>
-                <w:sz w:val="24"/>
-              </w:rPr>
-              <w:t>технико</w:t>
-            </w:r>
-            <w:proofErr w:type="spellEnd"/>
-            <w:r>
-              <w:rPr>
-                <w:sz w:val="24"/>
-              </w:rPr>
-              <w:t>–экономическому обоснованию</w:t>
-            </w:r>
-          </w:p>
-        </w:tc>
-      </w:tr>
-      <w:tr>
-        <w:trPr>
-          <w:trHeight w:val="304"/>
-        </w:trPr>
-        <w:tc>
-          <w:tcPr>
-            <w:tcW w:w="9356" w:type="dxa"/>
-            <w:gridSpan w:val="4"/>
-            <w:tcBorders>
-              <w:top w:val="single" w:sz="4" w:space="0" w:color="auto"/>
-              <w:bottom w:val="single" w:sz="4" w:space="0" w:color="auto"/>
-            </w:tcBorders>
-          </w:tcPr>
-          <w:p>
-            <w:pPr>
-              <w:ind w:firstLine="0"/>
-              <w:rPr>
-                <w:sz w:val="24"/>
-              </w:rPr>
-            </w:pPr>
-            <w:r>
-              <w:rPr>
-                <w:sz w:val="24"/>
-              </w:rPr>
-              <w:t xml:space="preserve">Технико-экономическое обоснование разработки веб-приложения для синтеза, хранения </w:t>
-            </w:r>
-          </w:p>
-        </w:tc>
-      </w:tr>
-      <w:tr>
-        <w:trPr>
-          <w:trHeight w:val="304"/>
-        </w:trPr>
-        <w:tc>
-          <w:tcPr>
-            <w:tcW w:w="9356" w:type="dxa"/>
-            <w:gridSpan w:val="4"/>
-            <w:tcBorders>
-              <w:top w:val="single" w:sz="4" w:space="0" w:color="auto"/>
-              <w:bottom w:val="single" w:sz="4" w:space="0" w:color="auto"/>
-            </w:tcBorders>
-          </w:tcPr>
-          <w:p>
-            <w:pPr>
-              <w:ind w:firstLine="0"/>
-              <w:rPr>
-                <w:sz w:val="24"/>
-              </w:rPr>
-            </w:pPr>
-            <w:r>
-              <w:rPr>
-                <w:sz w:val="24"/>
-              </w:rPr>
-              <w:t>и рас</w:t>
-            </w:r>
-            <w:r>
-              <w:rPr>
-                <w:sz w:val="24"/>
-              </w:rPr>
-              <w:t xml:space="preserve">пространения аудиокниг на базе </w:t>
-            </w:r>
-            <w:r>
-              <w:rPr>
-                <w:sz w:val="24"/>
-                <w:lang w:val="en-US"/>
-              </w:rPr>
-              <w:t>S</w:t>
-            </w:r>
-            <w:r>
-              <w:rPr>
-                <w:sz w:val="24"/>
-              </w:rPr>
-              <w:t xml:space="preserve">pring </w:t>
-            </w:r>
-            <w:r>
-              <w:rPr>
-                <w:sz w:val="24"/>
-                <w:lang w:val="en-US"/>
-              </w:rPr>
-              <w:t>F</w:t>
-            </w:r>
-            <w:proofErr w:type="spellStart"/>
-            <w:r>
-              <w:rPr>
-                <w:sz w:val="24"/>
-              </w:rPr>
-              <w:t>ramework</w:t>
-            </w:r>
-            <w:proofErr w:type="spellEnd"/>
-          </w:p>
-        </w:tc>
-      </w:tr>
-      <w:tr>
-        <w:trPr>
-          <w:trHeight w:val="265"/>
-        </w:trPr>
-        <w:tc>
-          <w:tcPr>
-            <w:tcW w:w="1985" w:type="dxa"/>
-          </w:tcPr>
-          <w:p>
-            <w:pPr>
-              <w:rPr>
-                <w:sz w:val="24"/>
-              </w:rPr>
-            </w:pPr>
-          </w:p>
-          <w:p>
-            <w:pPr>
-              <w:ind w:firstLine="0"/>
-              <w:rPr>
-                <w:sz w:val="24"/>
-              </w:rPr>
-            </w:pPr>
-            <w:r>
-              <w:rPr>
-                <w:sz w:val="24"/>
-              </w:rPr>
-              <w:t>Задание выдал</w:t>
-            </w:r>
-          </w:p>
-        </w:tc>
-        <w:tc>
-          <w:tcPr>
-            <w:tcW w:w="1843" w:type="dxa"/>
-            <w:gridSpan w:val="2"/>
-            <w:tcBorders>
-              <w:bottom w:val="single" w:sz="4" w:space="0" w:color="auto"/>
-            </w:tcBorders>
-          </w:tcPr>
-          <w:p>
-            <w:pPr>
-              <w:ind w:firstLine="0"/>
-              <w:rPr>
-                <w:sz w:val="24"/>
-              </w:rPr>
-            </w:pPr>
-          </w:p>
-          <w:p>
-            <w:pPr>
-              <w:ind w:firstLine="0"/>
-              <w:rPr>
-                <w:sz w:val="24"/>
-              </w:rPr>
-            </w:pPr>
-          </w:p>
-        </w:tc>
-        <w:tc>
-          <w:tcPr>
-            <w:tcW w:w="5528" w:type="dxa"/>
-          </w:tcPr>
-          <w:p>
-            <w:pPr>
-              <w:ind w:firstLine="0"/>
-              <w:rPr>
-                <w:sz w:val="24"/>
-              </w:rPr>
-            </w:pPr>
-          </w:p>
-          <w:p>
-            <w:pPr>
-              <w:ind w:firstLine="0"/>
-              <w:rPr>
-                <w:sz w:val="24"/>
-              </w:rPr>
-            </w:pPr>
-            <w:proofErr w:type="gramStart"/>
-            <w:r>
-              <w:rPr>
-                <w:sz w:val="24"/>
-              </w:rPr>
-              <w:t>/  А.А</w:t>
-            </w:r>
-            <w:r>
-              <w:rPr>
-                <w:sz w:val="24"/>
-              </w:rPr>
-              <w:t>.</w:t>
-            </w:r>
-            <w:proofErr w:type="gramEnd"/>
-            <w:r>
-              <w:rPr>
-                <w:sz w:val="24"/>
-              </w:rPr>
-              <w:t xml:space="preserve"> </w:t>
-            </w:r>
-            <w:r>
-              <w:rPr>
-                <w:sz w:val="24"/>
-              </w:rPr>
-              <w:t>Горюшкин</w:t>
-            </w:r>
-            <w:r>
-              <w:rPr>
-                <w:sz w:val="24"/>
-              </w:rPr>
-              <w:t xml:space="preserve">  /</w:t>
-            </w:r>
-          </w:p>
-        </w:tc>
-      </w:tr>
-      <w:tr>
-        <w:tc>
-          <w:tcPr>
-            <w:tcW w:w="9356" w:type="dxa"/>
-            <w:gridSpan w:val="4"/>
-          </w:tcPr>
-          <w:p>
-            <w:pPr>
-              <w:rPr>
-                <w:sz w:val="24"/>
-              </w:rPr>
-            </w:pPr>
-          </w:p>
-        </w:tc>
-      </w:tr>
-      <w:tr>
-        <w:tc>
-          <w:tcPr>
-            <w:tcW w:w="9356" w:type="dxa"/>
-            <w:gridSpan w:val="4"/>
-            <w:tcBorders>
-              <w:bottom w:val="single" w:sz="4" w:space="0" w:color="auto"/>
-            </w:tcBorders>
-          </w:tcPr>
-          <w:p>
-            <w:pPr>
-              <w:ind w:firstLine="0"/>
-              <w:rPr>
-                <w:sz w:val="24"/>
-              </w:rPr>
-            </w:pPr>
-          </w:p>
-        </w:tc>
-      </w:tr>
-      <w:tr>
-        <w:tc>
-          <w:tcPr>
-            <w:tcW w:w="9356" w:type="dxa"/>
-            <w:gridSpan w:val="4"/>
-            <w:tcBorders>
-              <w:top w:val="single" w:sz="4" w:space="0" w:color="auto"/>
-              <w:bottom w:val="single" w:sz="4" w:space="0" w:color="auto"/>
-            </w:tcBorders>
-          </w:tcPr>
-          <w:p>
-            <w:pPr>
-              <w:ind w:firstLine="0"/>
-              <w:rPr>
-                <w:sz w:val="24"/>
-              </w:rPr>
-            </w:pPr>
-          </w:p>
-        </w:tc>
-      </w:tr>
-      <w:tr>
-        <w:trPr>
-          <w:trHeight w:val="314"/>
-        </w:trPr>
-        <w:tc>
-          <w:tcPr>
-            <w:tcW w:w="9356" w:type="dxa"/>
-            <w:gridSpan w:val="4"/>
-            <w:tcBorders>
-              <w:top w:val="single" w:sz="4" w:space="0" w:color="auto"/>
-              <w:bottom w:val="single" w:sz="4" w:space="0" w:color="auto"/>
-            </w:tcBorders>
-          </w:tcPr>
-          <w:p>
-            <w:pPr>
-              <w:ind w:firstLine="0"/>
-              <w:rPr>
-                <w:sz w:val="24"/>
-              </w:rPr>
-            </w:pPr>
-          </w:p>
-        </w:tc>
-      </w:tr>
-    </w:tbl>
-    <w:p>
-      <w:pPr>
-        <w:ind w:firstLine="0"/>
-        <w:rPr>
-          <w:sz w:val="38"/>
-        </w:rPr>
-      </w:pPr>
-    </w:p>
-    <w:p>
-      <w:pPr>
-        <w:ind w:firstLine="0"/>
-        <w:rPr>
-          <w:sz w:val="38"/>
-        </w:rPr>
-      </w:pPr>
-    </w:p>
-    <w:p>
-      <w:pPr>
-        <w:pStyle w:val="1"/>
-        <w:spacing w:before="0" w:after="0"/>
-        <w:ind w:firstLine="0"/>
-        <w:rPr>
-          <w:sz w:val="24"/>
-        </w:rPr>
-      </w:pPr>
-      <w:r>
-        <w:rPr>
-          <w:sz w:val="24"/>
-        </w:rPr>
-        <w:t>КАЛЕНДАРНЫЙ ПЛАН</w:t>
-      </w:r>
-    </w:p>
-    <w:p>
-      <w:pPr>
-        <w:ind w:firstLine="0"/>
-        <w:jc w:val="center"/>
-        <w:rPr>
-          <w:b/>
-          <w:sz w:val="16"/>
-        </w:rPr>
-      </w:pPr>
-    </w:p>
-    <w:tbl>
-      <w:tblPr>
-        <w:tblW w:w="0" w:type="auto"/>
-        <w:tblInd w:w="108" w:type="dxa"/>
-        <w:tblBorders>
-          <w:top w:val="single" w:sz="4" w:space="0" w:color="auto"/>
-          <w:left w:val="single" w:sz="4" w:space="0" w:color="auto"/>
-          <w:bottom w:val="single" w:sz="4" w:space="0" w:color="auto"/>
-          <w:right w:val="single" w:sz="4" w:space="0" w:color="auto"/>
-          <w:insideH w:val="single" w:sz="4" w:space="0" w:color="auto"/>
-          <w:insideV w:val="single" w:sz="4" w:space="0" w:color="auto"/>
-        </w:tblBorders>
-        <w:tblLayout w:type="fixed"/>
-        <w:tblLook w:val="0000" w:firstRow="0" w:lastRow="0" w:firstColumn="0" w:lastColumn="0" w:noHBand="0" w:noVBand="0"/>
-      </w:tblPr>
-      <w:tblGrid>
-        <w:gridCol w:w="5387"/>
-        <w:gridCol w:w="1134"/>
-        <w:gridCol w:w="1559"/>
-        <w:gridCol w:w="1276"/>
-      </w:tblGrid>
-      <w:tr>
-        <w:trPr>
-          <w:cantSplit/>
-        </w:trPr>
-        <w:tc>
-          <w:tcPr>
-            <w:tcW w:w="5387" w:type="dxa"/>
-          </w:tcPr>
-          <w:p>
-            <w:pPr>
-              <w:ind w:firstLine="0"/>
-              <w:jc w:val="center"/>
-              <w:rPr>
-                <w:sz w:val="24"/>
-              </w:rPr>
-            </w:pPr>
-            <w:r>
-              <w:rPr>
-                <w:sz w:val="24"/>
-              </w:rPr>
-              <w:t>Наименование этапов дипломного проекта</w:t>
-            </w:r>
-            <w:r>
-              <w:rPr>
-                <w:sz w:val="24"/>
-              </w:rPr>
-              <w:br/>
-              <w:t>(работы)</w:t>
-            </w:r>
-          </w:p>
-        </w:tc>
-        <w:tc>
-          <w:tcPr>
-            <w:tcW w:w="1134" w:type="dxa"/>
-          </w:tcPr>
-          <w:p>
-            <w:pPr>
-              <w:ind w:firstLine="0"/>
-              <w:jc w:val="center"/>
-              <w:rPr>
-                <w:sz w:val="24"/>
-              </w:rPr>
-            </w:pPr>
-            <w:r>
-              <w:rPr>
-                <w:sz w:val="24"/>
-              </w:rPr>
-              <w:t>Объём этапа в %</w:t>
-            </w:r>
-          </w:p>
-        </w:tc>
-        <w:tc>
-          <w:tcPr>
-            <w:tcW w:w="1559" w:type="dxa"/>
-          </w:tcPr>
-          <w:p>
-            <w:pPr>
-              <w:ind w:firstLine="0"/>
-              <w:jc w:val="center"/>
-              <w:rPr>
-                <w:sz w:val="24"/>
-              </w:rPr>
-            </w:pPr>
-            <w:r>
-              <w:rPr>
-                <w:sz w:val="24"/>
-              </w:rPr>
-              <w:t>Срок выполнения этапа</w:t>
-            </w:r>
-          </w:p>
-        </w:tc>
-        <w:tc>
-          <w:tcPr>
-            <w:tcW w:w="1276" w:type="dxa"/>
-          </w:tcPr>
-          <w:p>
-            <w:pPr>
-              <w:ind w:firstLine="0"/>
-              <w:jc w:val="center"/>
-              <w:rPr>
-                <w:sz w:val="24"/>
-              </w:rPr>
-            </w:pPr>
-            <w:r>
-              <w:rPr>
-                <w:sz w:val="24"/>
-              </w:rPr>
-              <w:t>Примечание</w:t>
-            </w:r>
-          </w:p>
-        </w:tc>
-      </w:tr>
-      <w:tr>
-        <w:trPr>
-          <w:cantSplit/>
-        </w:trPr>
-        <w:tc>
-          <w:tcPr>
-            <w:tcW w:w="5387" w:type="dxa"/>
-          </w:tcPr>
-          <w:p>
-            <w:pPr>
-              <w:ind w:firstLine="0"/>
-              <w:rPr>
-                <w:sz w:val="24"/>
-              </w:rPr>
-            </w:pPr>
-            <w:r>
-              <w:rPr>
-                <w:sz w:val="24"/>
-              </w:rPr>
-              <w:t xml:space="preserve">Анализ предметной </w:t>
-            </w:r>
-          </w:p>
-        </w:tc>
-        <w:tc>
-          <w:tcPr>
-            <w:tcW w:w="1134" w:type="dxa"/>
-          </w:tcPr>
-          <w:p>
-            <w:pPr>
-              <w:ind w:firstLine="0"/>
-              <w:jc w:val="center"/>
-              <w:rPr>
-                <w:sz w:val="24"/>
-              </w:rPr>
-            </w:pPr>
-          </w:p>
-        </w:tc>
-        <w:tc>
-          <w:tcPr>
-            <w:tcW w:w="1559" w:type="dxa"/>
-          </w:tcPr>
-          <w:p>
-            <w:pPr>
-              <w:ind w:firstLine="0"/>
-              <w:jc w:val="center"/>
-              <w:rPr>
-                <w:sz w:val="24"/>
-              </w:rPr>
-            </w:pPr>
-          </w:p>
-        </w:tc>
-        <w:tc>
-          <w:tcPr>
-            <w:tcW w:w="1276" w:type="dxa"/>
-          </w:tcPr>
-          <w:p>
-            <w:pPr>
-              <w:ind w:firstLine="0"/>
-              <w:jc w:val="center"/>
-              <w:rPr>
-                <w:sz w:val="24"/>
-              </w:rPr>
-            </w:pPr>
-          </w:p>
-        </w:tc>
-      </w:tr>
-      <w:tr>
-        <w:trPr>
-          <w:cantSplit/>
-        </w:trPr>
-        <w:tc>
-          <w:tcPr>
-            <w:tcW w:w="5387" w:type="dxa"/>
-          </w:tcPr>
-          <w:p>
-            <w:pPr>
-              <w:ind w:firstLine="0"/>
-              <w:rPr>
-                <w:sz w:val="24"/>
-              </w:rPr>
-            </w:pPr>
-            <w:r>
-              <w:rPr>
-                <w:sz w:val="24"/>
-              </w:rPr>
-              <w:t>области, разработка технического задания</w:t>
-            </w:r>
-          </w:p>
-        </w:tc>
-        <w:tc>
-          <w:tcPr>
-            <w:tcW w:w="1134" w:type="dxa"/>
-          </w:tcPr>
-          <w:p>
-            <w:pPr>
-              <w:ind w:firstLine="0"/>
-              <w:jc w:val="center"/>
-              <w:rPr>
-                <w:sz w:val="24"/>
-              </w:rPr>
-            </w:pPr>
-            <w:r>
-              <w:rPr>
-                <w:sz w:val="24"/>
-              </w:rPr>
-              <w:t>15-20</w:t>
-            </w:r>
-          </w:p>
-        </w:tc>
-        <w:tc>
-          <w:tcPr>
-            <w:tcW w:w="1559" w:type="dxa"/>
-          </w:tcPr>
-          <w:p>
-            <w:pPr>
-              <w:ind w:firstLine="0"/>
-              <w:jc w:val="center"/>
-              <w:rPr>
-                <w:sz w:val="24"/>
-              </w:rPr>
-            </w:pPr>
-            <w:r>
-              <w:rPr>
-                <w:sz w:val="24"/>
-              </w:rPr>
-              <w:t>23.03–01.04</w:t>
-            </w:r>
-          </w:p>
-        </w:tc>
-        <w:tc>
-          <w:tcPr>
-            <w:tcW w:w="1276" w:type="dxa"/>
-          </w:tcPr>
-          <w:p>
-            <w:pPr>
-              <w:ind w:firstLine="0"/>
-              <w:jc w:val="center"/>
-              <w:rPr>
-                <w:sz w:val="24"/>
-              </w:rPr>
-            </w:pPr>
-          </w:p>
-        </w:tc>
-      </w:tr>
-      <w:tr>
-        <w:trPr>
-          <w:cantSplit/>
-        </w:trPr>
-        <w:tc>
-          <w:tcPr>
-            <w:tcW w:w="5387" w:type="dxa"/>
-          </w:tcPr>
-          <w:p>
-            <w:pPr>
-              <w:ind w:firstLine="0"/>
-              <w:rPr>
-                <w:sz w:val="24"/>
-              </w:rPr>
-            </w:pPr>
-            <w:r>
-              <w:rPr>
-                <w:sz w:val="24"/>
-              </w:rPr>
-              <w:t xml:space="preserve">Разработка функциональных требований, </w:t>
-            </w:r>
-          </w:p>
-        </w:tc>
-        <w:tc>
-          <w:tcPr>
-            <w:tcW w:w="1134" w:type="dxa"/>
-          </w:tcPr>
-          <w:p>
-            <w:pPr>
-              <w:ind w:firstLine="0"/>
-              <w:jc w:val="center"/>
-              <w:rPr>
-                <w:sz w:val="24"/>
-              </w:rPr>
-            </w:pPr>
-          </w:p>
-        </w:tc>
-        <w:tc>
-          <w:tcPr>
-            <w:tcW w:w="1559" w:type="dxa"/>
-          </w:tcPr>
-          <w:p>
-            <w:pPr>
-              <w:ind w:firstLine="0"/>
-              <w:jc w:val="center"/>
-              <w:rPr>
-                <w:sz w:val="24"/>
-              </w:rPr>
-            </w:pPr>
-          </w:p>
-        </w:tc>
-        <w:tc>
-          <w:tcPr>
-            <w:tcW w:w="1276" w:type="dxa"/>
-          </w:tcPr>
-          <w:p>
-            <w:pPr>
-              <w:ind w:firstLine="0"/>
-              <w:jc w:val="center"/>
-              <w:rPr>
-                <w:sz w:val="24"/>
-              </w:rPr>
-            </w:pPr>
-          </w:p>
-        </w:tc>
-      </w:tr>
-      <w:tr>
-        <w:trPr>
-          <w:cantSplit/>
-        </w:trPr>
-        <w:tc>
-          <w:tcPr>
-            <w:tcW w:w="5387" w:type="dxa"/>
-          </w:tcPr>
-          <w:p>
-            <w:pPr>
-              <w:ind w:firstLine="0"/>
-              <w:rPr>
-                <w:sz w:val="24"/>
-              </w:rPr>
-            </w:pPr>
-            <w:r>
-              <w:rPr>
-                <w:sz w:val="24"/>
-              </w:rPr>
-              <w:t xml:space="preserve">проектирование архитектуры программы </w:t>
-            </w:r>
-          </w:p>
-        </w:tc>
-        <w:tc>
-          <w:tcPr>
-            <w:tcW w:w="1134" w:type="dxa"/>
-          </w:tcPr>
-          <w:p>
-            <w:pPr>
-              <w:ind w:firstLine="0"/>
-              <w:jc w:val="center"/>
-              <w:rPr>
-                <w:sz w:val="24"/>
-              </w:rPr>
-            </w:pPr>
-            <w:r>
-              <w:rPr>
-                <w:sz w:val="24"/>
-              </w:rPr>
-              <w:t>15-20</w:t>
-            </w:r>
-          </w:p>
-        </w:tc>
-        <w:tc>
-          <w:tcPr>
-            <w:tcW w:w="1559" w:type="dxa"/>
-          </w:tcPr>
-          <w:p>
-            <w:pPr>
-              <w:ind w:firstLine="0"/>
-              <w:jc w:val="center"/>
-              <w:rPr>
-                <w:sz w:val="24"/>
-              </w:rPr>
-            </w:pPr>
-            <w:r>
-              <w:rPr>
-                <w:sz w:val="24"/>
-              </w:rPr>
-              <w:t>02.04–08.04</w:t>
-            </w:r>
-          </w:p>
-        </w:tc>
-        <w:tc>
-          <w:tcPr>
-            <w:tcW w:w="1276" w:type="dxa"/>
-          </w:tcPr>
-          <w:p>
-            <w:pPr>
-              <w:ind w:firstLine="0"/>
-              <w:jc w:val="center"/>
-              <w:rPr>
-                <w:sz w:val="24"/>
-              </w:rPr>
-            </w:pPr>
-          </w:p>
-        </w:tc>
-      </w:tr>
-      <w:tr>
-        <w:trPr>
-          <w:cantSplit/>
-        </w:trPr>
-        <w:tc>
-          <w:tcPr>
-            <w:tcW w:w="5387" w:type="dxa"/>
-          </w:tcPr>
-          <w:p>
-            <w:pPr>
-              <w:ind w:firstLine="0"/>
-              <w:rPr>
-                <w:sz w:val="24"/>
-              </w:rPr>
-            </w:pPr>
-            <w:r>
-              <w:rPr>
-                <w:sz w:val="24"/>
-              </w:rPr>
-              <w:t>Разработка схемы программы, алгоритмов,</w:t>
-            </w:r>
-          </w:p>
-        </w:tc>
-        <w:tc>
-          <w:tcPr>
-            <w:tcW w:w="1134" w:type="dxa"/>
-          </w:tcPr>
-          <w:p>
-            <w:pPr>
-              <w:ind w:firstLine="0"/>
-              <w:jc w:val="center"/>
-              <w:rPr>
-                <w:sz w:val="24"/>
-              </w:rPr>
-            </w:pPr>
-          </w:p>
-        </w:tc>
-        <w:tc>
-          <w:tcPr>
-            <w:tcW w:w="1559" w:type="dxa"/>
-          </w:tcPr>
-          <w:p>
-            <w:pPr>
-              <w:ind w:firstLine="0"/>
-              <w:jc w:val="center"/>
-              <w:rPr>
-                <w:sz w:val="24"/>
-              </w:rPr>
-            </w:pPr>
-          </w:p>
-        </w:tc>
-        <w:tc>
-          <w:tcPr>
-            <w:tcW w:w="1276" w:type="dxa"/>
-          </w:tcPr>
-          <w:p>
-            <w:pPr>
-              <w:ind w:firstLine="0"/>
-              <w:jc w:val="center"/>
-              <w:rPr>
-                <w:sz w:val="24"/>
-              </w:rPr>
-            </w:pPr>
-          </w:p>
-        </w:tc>
-      </w:tr>
-      <w:tr>
-        <w:trPr>
-          <w:cantSplit/>
-        </w:trPr>
-        <w:tc>
-          <w:tcPr>
-            <w:tcW w:w="5387" w:type="dxa"/>
-          </w:tcPr>
-          <w:p>
-            <w:pPr>
-              <w:ind w:firstLine="0"/>
-              <w:rPr>
-                <w:sz w:val="24"/>
-              </w:rPr>
-            </w:pPr>
-            <w:r>
-              <w:rPr>
-                <w:sz w:val="24"/>
-              </w:rPr>
-              <w:t>схемы данных</w:t>
-            </w:r>
-          </w:p>
-        </w:tc>
-        <w:tc>
-          <w:tcPr>
-            <w:tcW w:w="1134" w:type="dxa"/>
-          </w:tcPr>
-          <w:p>
-            <w:pPr>
-              <w:ind w:firstLine="0"/>
-              <w:jc w:val="center"/>
-              <w:rPr>
-                <w:sz w:val="24"/>
-              </w:rPr>
-            </w:pPr>
-            <w:r>
-              <w:rPr>
-                <w:sz w:val="24"/>
-              </w:rPr>
-              <w:t>15-20</w:t>
-            </w:r>
-          </w:p>
-        </w:tc>
-        <w:tc>
-          <w:tcPr>
-            <w:tcW w:w="1559" w:type="dxa"/>
-          </w:tcPr>
-          <w:p>
-            <w:pPr>
-              <w:ind w:firstLine="0"/>
-              <w:jc w:val="center"/>
-              <w:rPr>
-                <w:sz w:val="24"/>
-              </w:rPr>
-            </w:pPr>
-            <w:r>
-              <w:rPr>
-                <w:sz w:val="24"/>
-              </w:rPr>
-              <w:t>09.04–15.04</w:t>
-            </w:r>
-          </w:p>
-        </w:tc>
-        <w:tc>
-          <w:tcPr>
-            <w:tcW w:w="1276" w:type="dxa"/>
-          </w:tcPr>
-          <w:p>
-            <w:pPr>
-              <w:ind w:firstLine="0"/>
-              <w:jc w:val="center"/>
-              <w:rPr>
-                <w:sz w:val="24"/>
-              </w:rPr>
-            </w:pPr>
-          </w:p>
-        </w:tc>
-      </w:tr>
-      <w:tr>
-        <w:trPr>
-          <w:cantSplit/>
-        </w:trPr>
-        <w:tc>
-          <w:tcPr>
-            <w:tcW w:w="5387" w:type="dxa"/>
-          </w:tcPr>
-          <w:p>
-            <w:pPr>
-              <w:ind w:firstLine="0"/>
-              <w:rPr>
-                <w:sz w:val="24"/>
-              </w:rPr>
-            </w:pPr>
-            <w:r>
-              <w:rPr>
-                <w:sz w:val="24"/>
-              </w:rPr>
-              <w:t>Разработка программного средства</w:t>
-            </w:r>
-          </w:p>
-        </w:tc>
-        <w:tc>
-          <w:tcPr>
-            <w:tcW w:w="1134" w:type="dxa"/>
-          </w:tcPr>
-          <w:p>
-            <w:pPr>
-              <w:ind w:firstLine="0"/>
-              <w:jc w:val="center"/>
-              <w:rPr>
-                <w:sz w:val="24"/>
-              </w:rPr>
-            </w:pPr>
-            <w:r>
-              <w:rPr>
-                <w:sz w:val="24"/>
-              </w:rPr>
-              <w:t>15-20</w:t>
-            </w:r>
-          </w:p>
-        </w:tc>
-        <w:tc>
-          <w:tcPr>
-            <w:tcW w:w="1559" w:type="dxa"/>
-          </w:tcPr>
-          <w:p>
-            <w:pPr>
-              <w:ind w:firstLine="0"/>
-              <w:jc w:val="center"/>
-              <w:rPr>
-                <w:sz w:val="24"/>
-              </w:rPr>
-            </w:pPr>
-            <w:r>
-              <w:rPr>
-                <w:sz w:val="24"/>
-              </w:rPr>
-              <w:t>16.04–29.04</w:t>
-            </w:r>
-          </w:p>
-        </w:tc>
-        <w:tc>
-          <w:tcPr>
-            <w:tcW w:w="1276" w:type="dxa"/>
-          </w:tcPr>
-          <w:p>
-            <w:pPr>
-              <w:ind w:firstLine="0"/>
-              <w:jc w:val="center"/>
-              <w:rPr>
-                <w:sz w:val="24"/>
-              </w:rPr>
-            </w:pPr>
-          </w:p>
-        </w:tc>
-      </w:tr>
-      <w:tr>
-        <w:trPr>
-          <w:cantSplit/>
-        </w:trPr>
-        <w:tc>
-          <w:tcPr>
-            <w:tcW w:w="5387" w:type="dxa"/>
-          </w:tcPr>
-          <w:p>
-            <w:pPr>
-              <w:ind w:firstLine="0"/>
-              <w:rPr>
-                <w:sz w:val="24"/>
-              </w:rPr>
-            </w:pPr>
-            <w:r>
-              <w:rPr>
-                <w:sz w:val="24"/>
-              </w:rPr>
-              <w:t>Тестирование и отладка</w:t>
-            </w:r>
-          </w:p>
-        </w:tc>
-        <w:tc>
-          <w:tcPr>
-            <w:tcW w:w="1134" w:type="dxa"/>
-          </w:tcPr>
-          <w:p>
-            <w:pPr>
-              <w:ind w:firstLine="0"/>
-              <w:jc w:val="center"/>
-              <w:rPr>
-                <w:sz w:val="24"/>
-              </w:rPr>
-            </w:pPr>
-            <w:r>
-              <w:rPr>
-                <w:sz w:val="24"/>
-              </w:rPr>
-              <w:t>10</w:t>
-            </w:r>
-          </w:p>
-        </w:tc>
-        <w:tc>
-          <w:tcPr>
-            <w:tcW w:w="1559" w:type="dxa"/>
-          </w:tcPr>
-          <w:p>
-            <w:pPr>
-              <w:ind w:firstLine="0"/>
-              <w:jc w:val="center"/>
-              <w:rPr>
-                <w:sz w:val="24"/>
-              </w:rPr>
-            </w:pPr>
-            <w:r>
-              <w:rPr>
-                <w:sz w:val="24"/>
-              </w:rPr>
-              <w:t>30.04–13.05</w:t>
-            </w:r>
-          </w:p>
-        </w:tc>
-        <w:tc>
-          <w:tcPr>
-            <w:tcW w:w="1276" w:type="dxa"/>
-          </w:tcPr>
-          <w:p>
-            <w:pPr>
-              <w:ind w:firstLine="0"/>
-              <w:jc w:val="center"/>
-              <w:rPr>
-                <w:sz w:val="24"/>
-              </w:rPr>
-            </w:pPr>
-          </w:p>
-        </w:tc>
-      </w:tr>
-      <w:tr>
-        <w:trPr>
-          <w:cantSplit/>
-        </w:trPr>
-        <w:tc>
-          <w:tcPr>
-            <w:tcW w:w="5387" w:type="dxa"/>
-          </w:tcPr>
-          <w:p>
-            <w:pPr>
-              <w:pStyle w:val="15"/>
-              <w:spacing w:before="0" w:line="240" w:lineRule="auto"/>
-              <w:ind w:left="0" w:firstLine="0"/>
-              <w:rPr>
-                <w:sz w:val="24"/>
-                <w:szCs w:val="24"/>
-              </w:rPr>
-            </w:pPr>
-            <w:r>
-              <w:rPr>
-                <w:sz w:val="24"/>
-                <w:szCs w:val="24"/>
-              </w:rPr>
-              <w:t>Оформление пояснительной записки</w:t>
-            </w:r>
-          </w:p>
-        </w:tc>
-        <w:tc>
-          <w:tcPr>
-            <w:tcW w:w="1134" w:type="dxa"/>
-          </w:tcPr>
-          <w:p>
-            <w:pPr>
-              <w:ind w:firstLine="0"/>
-              <w:jc w:val="center"/>
-              <w:rPr>
-                <w:sz w:val="24"/>
-              </w:rPr>
-            </w:pPr>
-          </w:p>
-        </w:tc>
-        <w:tc>
-          <w:tcPr>
-            <w:tcW w:w="1559" w:type="dxa"/>
-          </w:tcPr>
-          <w:p>
-            <w:pPr>
-              <w:ind w:firstLine="0"/>
-              <w:jc w:val="center"/>
-              <w:rPr>
-                <w:sz w:val="24"/>
-              </w:rPr>
-            </w:pPr>
-          </w:p>
-        </w:tc>
-        <w:tc>
-          <w:tcPr>
-            <w:tcW w:w="1276" w:type="dxa"/>
-          </w:tcPr>
-          <w:p>
-            <w:pPr>
-              <w:ind w:firstLine="0"/>
-              <w:jc w:val="center"/>
-              <w:rPr>
-                <w:sz w:val="24"/>
-              </w:rPr>
-            </w:pPr>
-          </w:p>
-        </w:tc>
-      </w:tr>
-      <w:tr>
-        <w:trPr>
-          <w:cantSplit/>
-        </w:trPr>
-        <w:tc>
-          <w:tcPr>
-            <w:tcW w:w="5387" w:type="dxa"/>
-          </w:tcPr>
-          <w:p>
-            <w:pPr>
-              <w:ind w:firstLine="0"/>
-              <w:rPr>
-                <w:sz w:val="24"/>
-              </w:rPr>
-            </w:pPr>
-            <w:r>
-              <w:rPr>
-                <w:sz w:val="24"/>
-              </w:rPr>
-              <w:t>и графического материала</w:t>
-            </w:r>
-          </w:p>
-        </w:tc>
-        <w:tc>
-          <w:tcPr>
-            <w:tcW w:w="1134" w:type="dxa"/>
-          </w:tcPr>
-          <w:p>
-            <w:pPr>
-              <w:ind w:firstLine="0"/>
-              <w:jc w:val="center"/>
-              <w:rPr>
-                <w:sz w:val="24"/>
-              </w:rPr>
-            </w:pPr>
-            <w:r>
-              <w:rPr>
-                <w:sz w:val="24"/>
-              </w:rPr>
-              <w:t>20</w:t>
-            </w:r>
-          </w:p>
-        </w:tc>
-        <w:tc>
-          <w:tcPr>
-            <w:tcW w:w="1559" w:type="dxa"/>
-          </w:tcPr>
-          <w:p>
-            <w:pPr>
-              <w:ind w:firstLine="0"/>
-              <w:jc w:val="center"/>
-              <w:rPr>
-                <w:sz w:val="24"/>
-              </w:rPr>
-            </w:pPr>
-            <w:r>
-              <w:rPr>
-                <w:sz w:val="24"/>
-              </w:rPr>
-              <w:t>14.05–31.05</w:t>
-            </w:r>
-          </w:p>
-        </w:tc>
-        <w:tc>
-          <w:tcPr>
-            <w:tcW w:w="1276" w:type="dxa"/>
-          </w:tcPr>
-          <w:p>
-            <w:pPr>
-              <w:ind w:firstLine="0"/>
-              <w:jc w:val="center"/>
-              <w:rPr>
-                <w:sz w:val="24"/>
-              </w:rPr>
-            </w:pPr>
-          </w:p>
-        </w:tc>
-      </w:tr>
-    </w:tbl>
-    <w:p>
-      <w:pPr>
-        <w:ind w:firstLine="0"/>
-        <w:jc w:val="center"/>
-        <w:rPr>
-          <w:b/>
-          <w:sz w:val="24"/>
-        </w:rPr>
-      </w:pPr>
-    </w:p>
-    <w:p>
-      <w:pPr>
-        <w:ind w:firstLine="0"/>
-        <w:jc w:val="center"/>
-        <w:rPr>
-          <w:b/>
-          <w:sz w:val="24"/>
-        </w:rPr>
-      </w:pPr>
-    </w:p>
-    <w:tbl>
-      <w:tblPr>
-        <w:tblW w:w="9356" w:type="dxa"/>
-        <w:tblInd w:w="108" w:type="dxa"/>
-        <w:tblLayout w:type="fixed"/>
-        <w:tblLook w:val="0000" w:firstRow="0" w:lastRow="0" w:firstColumn="0" w:lastColumn="0" w:noHBand="0" w:noVBand="0"/>
-      </w:tblPr>
-      <w:tblGrid>
-        <w:gridCol w:w="2552"/>
-        <w:gridCol w:w="992"/>
-        <w:gridCol w:w="1276"/>
-        <w:gridCol w:w="709"/>
-        <w:gridCol w:w="992"/>
-        <w:gridCol w:w="1134"/>
-        <w:gridCol w:w="142"/>
-        <w:gridCol w:w="1559"/>
-      </w:tblGrid>
-      <w:tr>
-        <w:trPr>
-          <w:cantSplit/>
-          <w:trHeight w:val="342"/>
-        </w:trPr>
-        <w:tc>
-          <w:tcPr>
-            <w:tcW w:w="2552" w:type="dxa"/>
-          </w:tcPr>
-          <w:p>
-            <w:pPr>
-              <w:ind w:firstLine="0"/>
-              <w:jc w:val="center"/>
-              <w:rPr>
-                <w:sz w:val="24"/>
-              </w:rPr>
-            </w:pPr>
-            <w:r>
-              <w:rPr>
-                <w:sz w:val="24"/>
-              </w:rPr>
-              <w:t>Дата выдачи задания</w:t>
-            </w:r>
-          </w:p>
-        </w:tc>
-        <w:tc>
-          <w:tcPr>
-            <w:tcW w:w="2268" w:type="dxa"/>
-            <w:gridSpan w:val="2"/>
-            <w:tcBorders>
-              <w:bottom w:val="single" w:sz="4" w:space="0" w:color="auto"/>
-            </w:tcBorders>
-          </w:tcPr>
-          <w:p>
-            <w:pPr>
-              <w:ind w:firstLine="0"/>
-              <w:jc w:val="center"/>
-              <w:rPr>
-                <w:sz w:val="24"/>
-              </w:rPr>
-            </w:pPr>
-            <w:r>
-              <w:rPr>
-                <w:sz w:val="24"/>
-              </w:rPr>
-              <w:t>22 марта 2021 г.</w:t>
-            </w:r>
-          </w:p>
-        </w:tc>
-        <w:tc>
-          <w:tcPr>
-            <w:tcW w:w="1701" w:type="dxa"/>
-            <w:gridSpan w:val="2"/>
-          </w:tcPr>
-          <w:p>
-            <w:pPr>
-              <w:ind w:firstLine="0"/>
-              <w:jc w:val="right"/>
-              <w:rPr>
-                <w:sz w:val="24"/>
-              </w:rPr>
-            </w:pPr>
-            <w:r>
-              <w:rPr>
-                <w:sz w:val="24"/>
-              </w:rPr>
-              <w:t>Руководитель</w:t>
-            </w:r>
-          </w:p>
-        </w:tc>
-        <w:tc>
-          <w:tcPr>
-            <w:tcW w:w="1276" w:type="dxa"/>
-            <w:gridSpan w:val="2"/>
-            <w:tcBorders>
-              <w:bottom w:val="single" w:sz="4" w:space="0" w:color="auto"/>
-            </w:tcBorders>
-          </w:tcPr>
-          <w:p>
-            <w:pPr>
-              <w:ind w:firstLine="0"/>
-              <w:jc w:val="right"/>
-              <w:rPr>
-                <w:sz w:val="24"/>
-              </w:rPr>
-            </w:pPr>
-            <w:r>
-              <w:rPr>
-                <w:sz w:val="24"/>
-              </w:rPr>
-              <w:t xml:space="preserve">                </w:t>
-            </w:r>
-          </w:p>
-        </w:tc>
-        <w:tc>
-          <w:tcPr>
-            <w:tcW w:w="1559" w:type="dxa"/>
-          </w:tcPr>
-          <w:p>
-            <w:pPr>
-              <w:ind w:left="-108" w:firstLine="0"/>
-              <w:jc w:val="right"/>
-              <w:rPr>
-                <w:sz w:val="24"/>
-              </w:rPr>
-            </w:pPr>
-            <w:r>
-              <w:rPr>
-                <w:sz w:val="24"/>
-              </w:rPr>
-              <w:t xml:space="preserve">/Н.П. </w:t>
-            </w:r>
-            <w:proofErr w:type="spellStart"/>
-            <w:r>
-              <w:rPr>
-                <w:sz w:val="24"/>
-              </w:rPr>
-              <w:t>Можей</w:t>
-            </w:r>
-            <w:proofErr w:type="spellEnd"/>
-            <w:r>
-              <w:rPr>
-                <w:sz w:val="24"/>
-              </w:rPr>
-              <w:t>/</w:t>
-            </w:r>
-          </w:p>
-        </w:tc>
-      </w:tr>
-      <w:tr>
-        <w:trPr>
-          <w:gridAfter w:val="2"/>
-          <w:wAfter w:w="1701" w:type="dxa"/>
-          <w:cantSplit/>
-          <w:trHeight w:val="275"/>
-        </w:trPr>
-        <w:tc>
-          <w:tcPr>
-            <w:tcW w:w="3544" w:type="dxa"/>
-            <w:gridSpan w:val="2"/>
-          </w:tcPr>
-          <w:p>
-            <w:pPr>
-              <w:ind w:firstLine="0"/>
-              <w:rPr>
-                <w:sz w:val="16"/>
-              </w:rPr>
-            </w:pPr>
-          </w:p>
-          <w:p>
-            <w:pPr>
-              <w:ind w:firstLine="0"/>
-              <w:rPr>
-                <w:sz w:val="24"/>
-              </w:rPr>
-            </w:pPr>
-            <w:r>
-              <w:rPr>
-                <w:sz w:val="24"/>
-              </w:rPr>
-              <w:t xml:space="preserve">  Задание принял к исполнению</w:t>
-            </w:r>
-          </w:p>
-        </w:tc>
-        <w:tc>
-          <w:tcPr>
-            <w:tcW w:w="1985" w:type="dxa"/>
-            <w:gridSpan w:val="2"/>
-            <w:tcBorders>
-              <w:bottom w:val="single" w:sz="4" w:space="0" w:color="auto"/>
-            </w:tcBorders>
-          </w:tcPr>
-          <w:p>
-            <w:pPr>
-              <w:ind w:firstLine="0"/>
-              <w:rPr>
-                <w:sz w:val="14"/>
-              </w:rPr>
-            </w:pPr>
-          </w:p>
-          <w:p>
-            <w:pPr>
-              <w:pStyle w:val="15"/>
-              <w:spacing w:before="0" w:line="240" w:lineRule="auto"/>
-              <w:ind w:left="0" w:firstLine="0"/>
-            </w:pPr>
-          </w:p>
-        </w:tc>
-        <w:tc>
-          <w:tcPr>
-            <w:tcW w:w="2126" w:type="dxa"/>
-            <w:gridSpan w:val="2"/>
-          </w:tcPr>
-          <w:p>
-            <w:pPr>
-              <w:ind w:firstLine="0"/>
-              <w:jc w:val="right"/>
-              <w:rPr>
-                <w:sz w:val="18"/>
-              </w:rPr>
-            </w:pPr>
-          </w:p>
-          <w:p>
-            <w:pPr>
-              <w:ind w:firstLine="0"/>
-              <w:jc w:val="right"/>
-              <w:rPr>
-                <w:sz w:val="24"/>
-              </w:rPr>
-            </w:pPr>
-            <w:r>
-              <w:rPr>
-                <w:sz w:val="24"/>
-              </w:rPr>
-              <w:t>/ В.В.</w:t>
-            </w:r>
-            <w:r>
-              <w:rPr>
-                <w:sz w:val="24"/>
-              </w:rPr>
-              <w:t xml:space="preserve"> Гринчик /</w:t>
-            </w:r>
-          </w:p>
-        </w:tc>
-      </w:tr>
-    </w:tbl>
-    <w:p>
-      <w:pPr>
-        <w:pStyle w:val="a9"/>
-        <w:ind w:firstLine="0"/>
-        <w:jc w:val="center"/>
-      </w:pPr>
-    </w:p>
-    <w:p>
-      <w:pPr>
-        <w:ind w:firstLine="0"/>
-        <w:jc w:val="center"/>
-        <w:rPr>
-          <w:szCs w:val="28"/>
-        </w:rPr>
-      </w:pPr>
-    </w:p>
-    <w:p>
-      <w:pPr>
         <w:widowControl/>
         <w:overflowPunct/>
         <w:autoSpaceDE/>
@@ -4680,6 +897,23 @@
         <w:ind w:firstLine="0"/>
         <w:jc w:val="left"/>
         <w:textAlignment w:val="auto"/>
+      </w:pPr>
+      <w:r>
+        <w:lastRenderedPageBreak/>
+        <w:br w:type="page"/>
+      </w:r>
+    </w:p>
+    <w:p>
+      <w:pPr>
+        <w:widowControl/>
+        <w:overflowPunct/>
+        <w:autoSpaceDE/>
+        <w:autoSpaceDN/>
+        <w:adjustRightInd/>
+        <w:spacing w:after="160" w:line="259" w:lineRule="auto"/>
+        <w:ind w:firstLine="0"/>
+        <w:jc w:val="left"/>
+        <w:textAlignment w:val="auto"/>
         <w:rPr>
           <w:szCs w:val="28"/>
         </w:rPr>
@@ -4688,6 +922,7 @@
         <w:rPr>
           <w:szCs w:val="28"/>
         </w:rPr>
+        <w:lastRenderedPageBreak/>
         <w:br w:type="page"/>
       </w:r>
     </w:p>
@@ -4754,7 +989,7 @@
         </w:rPr>
         <w:fldChar w:fldCharType="separate"/>
       </w:r>
-      <w:hyperlink w:anchor="_Toc69246170" w:history="1">
+      <w:hyperlink w:anchor="_Toc69454484" w:history="1">
         <w:r>
           <w:rPr>
             <w:rStyle w:val="af2"/>
@@ -4777,7 +1012,7 @@
           <w:rPr>
             <w:webHidden/>
           </w:rPr>
-          <w:instrText xml:space="preserve"> PAGEREF _Toc69246170 \h </w:instrText>
+          <w:instrText xml:space="preserve"> PAGEREF _Toc69454484 \h </w:instrText>
         </w:r>
         <w:r>
           <w:rPr>
@@ -4813,12 +1048,12 @@
           <w:szCs w:val="22"/>
         </w:rPr>
       </w:pPr>
-      <w:hyperlink w:anchor="_Toc69246171" w:history="1">
+      <w:hyperlink w:anchor="_Toc69454485" w:history="1">
         <w:r>
           <w:rPr>
             <w:rStyle w:val="af2"/>
           </w:rPr>
-          <w:t>1 Анализ программных систем синтеза, хранения и распространения аудиокниг</w:t>
+          <w:t>1 Анализ литературных источников, прототипов и формирование требований к проектируемому приложению</w:t>
         </w:r>
         <w:r>
           <w:rPr>
@@ -4836,7 +1071,7 @@
           <w:rPr>
             <w:webHidden/>
           </w:rPr>
-          <w:instrText xml:space="preserve"> PAGEREF _Toc69246171 \h </w:instrText>
+          <w:instrText xml:space="preserve"> PAGEREF _Toc69454485 \h </w:instrText>
         </w:r>
         <w:r>
           <w:rPr>
@@ -4872,7 +1107,7 @@
           <w:szCs w:val="22"/>
         </w:rPr>
       </w:pPr>
-      <w:hyperlink w:anchor="_Toc69246172" w:history="1">
+      <w:hyperlink w:anchor="_Toc69454486" w:history="1">
         <w:r>
           <w:rPr>
             <w:rStyle w:val="af2"/>
@@ -4895,7 +1130,7 @@
           <w:rPr>
             <w:webHidden/>
           </w:rPr>
-          <w:instrText xml:space="preserve"> PAGEREF _Toc69246172 \h </w:instrText>
+          <w:instrText xml:space="preserve"> PAGEREF _Toc69454486 \h </w:instrText>
         </w:r>
         <w:r>
           <w:rPr>
@@ -4931,7 +1166,7 @@
           <w:szCs w:val="22"/>
         </w:rPr>
       </w:pPr>
-      <w:hyperlink w:anchor="_Toc69246173" w:history="1">
+      <w:hyperlink w:anchor="_Toc69454487" w:history="1">
         <w:r>
           <w:rPr>
             <w:rStyle w:val="af2"/>
@@ -4954,7 +1189,7 @@
           <w:rPr>
             <w:webHidden/>
           </w:rPr>
-          <w:instrText xml:space="preserve"> PAGEREF _Toc69246173 \h </w:instrText>
+          <w:instrText xml:space="preserve"> PAGEREF _Toc69454487 \h </w:instrText>
         </w:r>
         <w:r>
           <w:rPr>
@@ -4971,7 +1206,7 @@
           <w:rPr>
             <w:webHidden/>
           </w:rPr>
-          <w:t>9</w:t>
+          <w:t>10</w:t>
         </w:r>
         <w:r>
           <w:rPr>
@@ -4990,7 +1225,7 @@
           <w:szCs w:val="22"/>
         </w:rPr>
       </w:pPr>
-      <w:hyperlink w:anchor="_Toc69246174" w:history="1">
+      <w:hyperlink w:anchor="_Toc69454488" w:history="1">
         <w:r>
           <w:rPr>
             <w:rStyle w:val="af2"/>
@@ -5013,7 +1248,7 @@
           <w:rPr>
             <w:webHidden/>
           </w:rPr>
-          <w:instrText xml:space="preserve"> PAGEREF _Toc69246174 \h </w:instrText>
+          <w:instrText xml:space="preserve"> PAGEREF _Toc69454488 \h </w:instrText>
         </w:r>
         <w:r>
           <w:rPr>
@@ -5049,12 +1284,12 @@
           <w:szCs w:val="22"/>
         </w:rPr>
       </w:pPr>
-      <w:hyperlink w:anchor="_Toc69246175" w:history="1">
+      <w:hyperlink w:anchor="_Toc69454489" w:history="1">
         <w:r>
           <w:rPr>
             <w:rStyle w:val="af2"/>
           </w:rPr>
-          <w:t>2 Моделирование предметной области и разработка функциональной модели</w:t>
+          <w:t>2 Моделирование предметной области и разработка функциональных требований</w:t>
         </w:r>
         <w:r>
           <w:rPr>
@@ -5072,7 +1307,7 @@
           <w:rPr>
             <w:webHidden/>
           </w:rPr>
-          <w:instrText xml:space="preserve"> PAGEREF _Toc69246175 \h </w:instrText>
+          <w:instrText xml:space="preserve"> PAGEREF _Toc69454489 \h </w:instrText>
         </w:r>
         <w:r>
           <w:rPr>
@@ -5108,7 +1343,7 @@
           <w:szCs w:val="22"/>
         </w:rPr>
       </w:pPr>
-      <w:hyperlink w:anchor="_Toc69246176" w:history="1">
+      <w:hyperlink w:anchor="_Toc69454490" w:history="1">
         <w:r>
           <w:rPr>
             <w:rStyle w:val="af2"/>
@@ -5131,7 +1366,7 @@
           <w:rPr>
             <w:webHidden/>
           </w:rPr>
-          <w:instrText xml:space="preserve"> PAGEREF _Toc69246176 \h </w:instrText>
+          <w:instrText xml:space="preserve"> PAGEREF _Toc69454490 \h </w:instrText>
         </w:r>
         <w:r>
           <w:rPr>
@@ -5160,19 +1395,19 @@
     </w:p>
     <w:p>
       <w:pPr>
-        <w:pStyle w:val="14"/>
+        <w:pStyle w:val="23"/>
         <w:rPr>
           <w:rFonts w:asciiTheme="minorHAnsi" w:eastAsiaTheme="minorEastAsia" w:hAnsiTheme="minorHAnsi" w:cstheme="minorBidi"/>
           <w:sz w:val="22"/>
           <w:szCs w:val="22"/>
         </w:rPr>
       </w:pPr>
-      <w:hyperlink w:anchor="_Toc69246177" w:history="1">
+      <w:hyperlink w:anchor="_Toc69454491" w:history="1">
         <w:r>
           <w:rPr>
             <w:rStyle w:val="af2"/>
           </w:rPr>
-          <w:t>3 Проектирование приложения</w:t>
+          <w:t>2.2 Спецификация функциональных требований</w:t>
         </w:r>
         <w:r>
           <w:rPr>
@@ -5190,7 +1425,7 @@
           <w:rPr>
             <w:webHidden/>
           </w:rPr>
-          <w:instrText xml:space="preserve"> PAGEREF _Toc69246177 \h </w:instrText>
+          <w:instrText xml:space="preserve"> PAGEREF _Toc69454491 \h </w:instrText>
         </w:r>
         <w:r>
           <w:rPr>
@@ -5219,14 +1454,73 @@
     </w:p>
     <w:p>
       <w:pPr>
-        <w:pStyle w:val="23"/>
+        <w:pStyle w:val="14"/>
         <w:rPr>
           <w:rFonts w:asciiTheme="minorHAnsi" w:eastAsiaTheme="minorEastAsia" w:hAnsiTheme="minorHAnsi" w:cstheme="minorBidi"/>
           <w:sz w:val="22"/>
           <w:szCs w:val="22"/>
         </w:rPr>
       </w:pPr>
-      <w:hyperlink w:anchor="_Toc69246178" w:history="1">
+      <w:hyperlink w:anchor="_Toc69454492" w:history="1">
+        <w:r>
+          <w:rPr>
+            <w:rStyle w:val="af2"/>
+          </w:rPr>
+          <w:t>3 Проектирование приложения</w:t>
+        </w:r>
+        <w:r>
+          <w:rPr>
+            <w:webHidden/>
+          </w:rPr>
+          <w:tab/>
+        </w:r>
+        <w:r>
+          <w:rPr>
+            <w:webHidden/>
+          </w:rPr>
+          <w:fldChar w:fldCharType="begin"/>
+        </w:r>
+        <w:r>
+          <w:rPr>
+            <w:webHidden/>
+          </w:rPr>
+          <w:instrText xml:space="preserve"> PAGEREF _Toc69454492 \h </w:instrText>
+        </w:r>
+        <w:r>
+          <w:rPr>
+            <w:webHidden/>
+          </w:rPr>
+        </w:r>
+        <w:r>
+          <w:rPr>
+            <w:webHidden/>
+          </w:rPr>
+          <w:fldChar w:fldCharType="separate"/>
+        </w:r>
+        <w:r>
+          <w:rPr>
+            <w:webHidden/>
+          </w:rPr>
+          <w:t>36</w:t>
+        </w:r>
+        <w:r>
+          <w:rPr>
+            <w:webHidden/>
+          </w:rPr>
+          <w:fldChar w:fldCharType="end"/>
+        </w:r>
+      </w:hyperlink>
+    </w:p>
+    <w:p>
+      <w:pPr>
+        <w:pStyle w:val="23"/>
+        <w:rPr>
+          <w:rFonts w:asciiTheme="minorHAnsi" w:eastAsiaTheme="minorEastAsia" w:hAnsiTheme="minorHAnsi" w:cstheme="minorBidi"/>
+          <w:sz w:val="22"/>
+          <w:szCs w:val="22"/>
+        </w:rPr>
+      </w:pPr>
+      <w:hyperlink w:anchor="_Toc69454493" w:history="1">
         <w:r>
           <w:rPr>
             <w:rStyle w:val="af2"/>
@@ -5249,7 +1543,7 @@
           <w:rPr>
             <w:webHidden/>
           </w:rPr>
-          <w:instrText xml:space="preserve"> PAGEREF _Toc69246178 \h </w:instrText>
+          <w:instrText xml:space="preserve"> PAGEREF _Toc69454493 \h </w:instrText>
         </w:r>
         <w:r>
           <w:rPr>
@@ -5266,7 +1560,7 @@
           <w:rPr>
             <w:webHidden/>
           </w:rPr>
-          <w:t>26</w:t>
+          <w:t>36</w:t>
         </w:r>
         <w:r>
           <w:rPr>
@@ -5285,7 +1579,7 @@
           <w:szCs w:val="22"/>
         </w:rPr>
       </w:pPr>
-      <w:hyperlink w:anchor="_Toc69246179" w:history="1">
+      <w:hyperlink w:anchor="_Toc69454494" w:history="1">
         <w:r>
           <w:rPr>
             <w:rStyle w:val="af2"/>
@@ -5308,7 +1602,7 @@
           <w:rPr>
             <w:webHidden/>
           </w:rPr>
-          <w:instrText xml:space="preserve"> PAGEREF _Toc69246179 \h </w:instrText>
+          <w:instrText xml:space="preserve"> PAGEREF _Toc69454494 \h </w:instrText>
         </w:r>
         <w:r>
           <w:rPr>
@@ -5325,7 +1619,7 @@
           <w:rPr>
             <w:webHidden/>
           </w:rPr>
-          <w:t>28</w:t>
+          <w:t>38</w:t>
         </w:r>
         <w:r>
           <w:rPr>
@@ -5344,7 +1638,7 @@
           <w:szCs w:val="22"/>
         </w:rPr>
       </w:pPr>
-      <w:hyperlink w:anchor="_Toc69246180" w:history="1">
+      <w:hyperlink w:anchor="_Toc69454495" w:history="1">
         <w:r>
           <w:rPr>
             <w:rStyle w:val="af2"/>
@@ -5367,7 +1661,7 @@
           <w:rPr>
             <w:webHidden/>
           </w:rPr>
-          <w:instrText xml:space="preserve"> PAGEREF _Toc69246180 \h </w:instrText>
+          <w:instrText xml:space="preserve"> PAGEREF _Toc69454495 \h </w:instrText>
         </w:r>
         <w:r>
           <w:rPr>
@@ -5384,7 +1678,7 @@
           <w:rPr>
             <w:webHidden/>
           </w:rPr>
-          <w:t>33</w:t>
+          <w:t>43</w:t>
         </w:r>
         <w:r>
           <w:rPr>
@@ -5716,7 +2010,7 @@
         <w:ind w:left="0" w:firstLine="0"/>
         <w:jc w:val="center"/>
       </w:pPr>
-      <w:bookmarkStart w:id="0" w:name="_Toc69246170"/>
+      <w:bookmarkStart w:id="1" w:name="_Toc69454484"/>
       <w:r>
         <w:lastRenderedPageBreak/>
         <w:t>В</w:t>
@@ -5724,7 +2018,7 @@
       <w:r>
         <w:t>ведение</w:t>
       </w:r>
-      <w:bookmarkEnd w:id="0"/>
+      <w:bookmarkEnd w:id="1"/>
     </w:p>
     <w:p>
       <w:pPr>
@@ -5926,9 +2220,9 @@
       <w:pPr>
         <w:pStyle w:val="11"/>
       </w:pPr>
-      <w:bookmarkStart w:id="1" w:name="_Toc69065967"/>
-      <w:bookmarkStart w:id="2" w:name="_Toc69246171"/>
-      <w:bookmarkStart w:id="3" w:name="_Toc69317829"/>
+      <w:bookmarkStart w:id="2" w:name="_Toc69317829"/>
+      <w:bookmarkStart w:id="3" w:name="_Toc69065967"/>
+      <w:bookmarkStart w:id="4" w:name="_Toc69454485"/>
       <w:r>
         <w:lastRenderedPageBreak/>
         <w:t xml:space="preserve">1 </w:t>
@@ -5936,7 +2230,8 @@
       <w:r>
         <w:t>Анализ литературных источников, прототипов и формирование требований к проектируемому приложению</w:t>
       </w:r>
-      <w:bookmarkEnd w:id="3"/>
+      <w:bookmarkEnd w:id="2"/>
+      <w:bookmarkEnd w:id="4"/>
     </w:p>
     <w:p>
       <w:pPr>
@@ -6066,7 +2361,8 @@
       <w:pPr>
         <w:pStyle w:val="21"/>
       </w:pPr>
-      <w:bookmarkStart w:id="4" w:name="_Toc69317830"/>
+      <w:bookmarkStart w:id="5" w:name="_Toc69317830"/>
+      <w:bookmarkStart w:id="6" w:name="_Toc69454486"/>
       <w:r>
         <w:t>1</w:t>
       </w:r>
@@ -6076,7 +2372,8 @@
       <w:r>
         <w:t>Анализ литературных источников</w:t>
       </w:r>
-      <w:bookmarkEnd w:id="4"/>
+      <w:bookmarkEnd w:id="5"/>
+      <w:bookmarkEnd w:id="6"/>
     </w:p>
     <w:p>
       <w:pPr>
@@ -6534,13 +2831,8 @@
       </w:r>
       <w:proofErr w:type="spellEnd"/>
       <w:r>
-        <w:t xml:space="preserve">-голосовой </w:t>
-      </w:r>
-      <w:proofErr w:type="gramStart"/>
-      <w:r>
-        <w:t>модели..</w:t>
-      </w:r>
-      <w:proofErr w:type="gramEnd"/>
+        <w:t>-голосовой модели..</w:t>
+      </w:r>
     </w:p>
     <w:p>
       <w:pPr>
@@ -6616,11 +2908,13 @@
       <w:pPr>
         <w:pStyle w:val="21"/>
       </w:pPr>
-      <w:bookmarkStart w:id="5" w:name="_Toc69317831"/>
+      <w:bookmarkStart w:id="7" w:name="_Toc69317831"/>
+      <w:bookmarkStart w:id="8" w:name="_Toc69454487"/>
       <w:r>
         <w:t>1.2 Аналоги, их недостатки и достоинства</w:t>
       </w:r>
-      <w:bookmarkEnd w:id="5"/>
+      <w:bookmarkEnd w:id="7"/>
+      <w:bookmarkEnd w:id="8"/>
     </w:p>
     <w:p>
       <w:pPr>
@@ -9146,7 +5440,8 @@
       <w:pPr>
         <w:pStyle w:val="21"/>
       </w:pPr>
-      <w:bookmarkStart w:id="6" w:name="_Toc69317832"/>
+      <w:bookmarkStart w:id="9" w:name="_Toc69317832"/>
+      <w:bookmarkStart w:id="10" w:name="_Toc69454488"/>
       <w:r>
         <w:t xml:space="preserve">1.3 </w:t>
       </w:r>
@@ -9156,7 +5451,8 @@
       <w:r>
         <w:t>приложению</w:t>
       </w:r>
-      <w:bookmarkEnd w:id="6"/>
+      <w:bookmarkEnd w:id="9"/>
+      <w:bookmarkEnd w:id="10"/>
     </w:p>
     <w:p>
       <w:pPr>
@@ -9544,88 +5840,72 @@
         <w:t>.</w:t>
       </w:r>
       <w:r>
-        <w:t xml:space="preserve"> В случае, если пользователь с таким </w:t>
+        <w:t xml:space="preserve"> В случае, если пользователь с таким никнеймом уже существует, должно отобразится сообщение об ошибке</w:t>
+      </w:r>
+      <w:r>
+        <w:t>.</w:t>
+      </w:r>
+      <w:r>
+        <w:t xml:space="preserve"> </w:t>
+      </w:r>
+      <w:r>
+        <w:t>После окончания регистрации пользователь должен быть перенаправлен на авторизацию.</w:t>
+      </w:r>
+    </w:p>
+    <w:p>
+      <w:pPr>
+        <w:pStyle w:val="a5"/>
+      </w:pPr>
+    </w:p>
+    <w:p>
+      <w:pPr>
+        <w:pStyle w:val="a5"/>
+      </w:pPr>
+      <w:r>
+        <w:rPr>
+          <w:b/>
+        </w:rPr>
+        <w:t>1.3.</w:t>
+      </w:r>
+      <w:r>
+        <w:rPr>
+          <w:b/>
+        </w:rPr>
+        <w:t>2</w:t>
+      </w:r>
+      <w:r>
+        <w:rPr>
+          <w:b/>
+        </w:rPr>
+        <w:t>.</w:t>
+      </w:r>
+      <w:r>
+        <w:rPr>
+          <w:b/>
+        </w:rPr>
+        <w:t>3</w:t>
+      </w:r>
+      <w:r>
+        <w:t xml:space="preserve"> </w:t>
+      </w:r>
+      <w:r>
+        <w:t>Авторизация</w:t>
+      </w:r>
+    </w:p>
+    <w:p>
+      <w:pPr>
+        <w:pStyle w:val="a5"/>
+      </w:pPr>
+      <w:r>
+        <w:t xml:space="preserve">При прохождении авторизации требуется удостовериться в корректности введённого пользователем </w:t>
       </w:r>
       <w:proofErr w:type="spellStart"/>
       <w:r>
-        <w:t>никнеймом</w:t>
+        <w:t>никнейма</w:t>
       </w:r>
       <w:proofErr w:type="spellEnd"/>
       <w:r>
-        <w:t xml:space="preserve"> уже существует, должно отобразится сообщение об ошибке</w:t>
-      </w:r>
-      <w:r>
-        <w:t>.</w:t>
-      </w:r>
-      <w:r>
-        <w:t xml:space="preserve"> </w:t>
-      </w:r>
-      <w:r>
-        <w:t>После окончания регистрации пользователь должен быть перенаправлен на авторизацию.</w:t>
-      </w:r>
-    </w:p>
-    <w:p>
-      <w:pPr>
-        <w:pStyle w:val="a5"/>
-      </w:pPr>
-    </w:p>
-    <w:p>
-      <w:pPr>
-        <w:pStyle w:val="a5"/>
-      </w:pPr>
-      <w:r>
-        <w:rPr>
-          <w:b/>
-        </w:rPr>
-        <w:t>1.3.</w:t>
-      </w:r>
-      <w:r>
-        <w:rPr>
-          <w:b/>
-        </w:rPr>
-        <w:t>2</w:t>
-      </w:r>
-      <w:r>
-        <w:rPr>
-          <w:b/>
-        </w:rPr>
-        <w:t>.</w:t>
-      </w:r>
-      <w:r>
-        <w:rPr>
-          <w:b/>
-        </w:rPr>
-        <w:t>3</w:t>
-      </w:r>
-      <w:r>
-        <w:t xml:space="preserve"> </w:t>
-      </w:r>
-      <w:r>
-        <w:t>Авторизация</w:t>
-      </w:r>
-    </w:p>
-    <w:p>
-      <w:pPr>
-        <w:pStyle w:val="a5"/>
-      </w:pPr>
-      <w:r>
-        <w:t xml:space="preserve">При прохождении авторизации требуется удостовериться в корректности введённого пользователем </w:t>
-      </w:r>
-      <w:proofErr w:type="spellStart"/>
-      <w:r>
-        <w:t>никнейма</w:t>
-      </w:r>
-      <w:proofErr w:type="spellEnd"/>
-      <w:r>
-        <w:t xml:space="preserve">, а также в существовании пользователя с таким </w:t>
-      </w:r>
-      <w:proofErr w:type="spellStart"/>
-      <w:r>
-        <w:t>никнеймом</w:t>
-      </w:r>
-      <w:proofErr w:type="spellEnd"/>
-      <w:r>
-        <w:t xml:space="preserve"> и введённым паролем.</w:t>
+        <w:t>, а также в существовании пользователя с таким никнеймом и введённым паролем.</w:t>
       </w:r>
       <w:r>
         <w:t xml:space="preserve"> После окончания авторизации должен быть отображен список распространяемых аудиокниг. </w:t>
@@ -11593,7 +7873,8 @@
       <w:pPr>
         <w:pStyle w:val="11"/>
       </w:pPr>
-      <w:bookmarkStart w:id="7" w:name="_Toc69317833"/>
+      <w:bookmarkStart w:id="11" w:name="_Toc69317833"/>
+      <w:bookmarkStart w:id="12" w:name="_Toc69454489"/>
       <w:r>
         <w:lastRenderedPageBreak/>
         <w:t xml:space="preserve">2 </w:t>
@@ -11601,7 +7882,8 @@
       <w:r>
         <w:t>Моделирование предметной области и разработка функциональных требований</w:t>
       </w:r>
-      <w:bookmarkEnd w:id="7"/>
+      <w:bookmarkEnd w:id="11"/>
+      <w:bookmarkEnd w:id="12"/>
     </w:p>
     <w:p>
       <w:pPr>
@@ -11612,14 +7894,16 @@
       <w:pPr>
         <w:pStyle w:val="21"/>
       </w:pPr>
-      <w:bookmarkStart w:id="8" w:name="_Toc69317834"/>
+      <w:bookmarkStart w:id="13" w:name="_Toc69317834"/>
+      <w:bookmarkStart w:id="14" w:name="_Toc69454490"/>
       <w:r>
         <w:t xml:space="preserve">2.1 </w:t>
       </w:r>
       <w:r>
         <w:t>Функциональная модель программного средства</w:t>
       </w:r>
-      <w:bookmarkEnd w:id="8"/>
+      <w:bookmarkEnd w:id="13"/>
+      <w:bookmarkEnd w:id="14"/>
     </w:p>
     <w:p>
       <w:pPr>
@@ -13223,11 +9507,13 @@
       <w:pPr>
         <w:pStyle w:val="21"/>
       </w:pPr>
-      <w:bookmarkStart w:id="9" w:name="_Toc69317835"/>
+      <w:bookmarkStart w:id="15" w:name="_Toc69317835"/>
+      <w:bookmarkStart w:id="16" w:name="_Toc69454491"/>
       <w:r>
         <w:t>2.2 Спецификация функциональных требований</w:t>
       </w:r>
-      <w:bookmarkEnd w:id="9"/>
+      <w:bookmarkEnd w:id="15"/>
+      <w:bookmarkEnd w:id="16"/>
     </w:p>
     <w:p>
       <w:pPr>
@@ -13882,15 +10168,7 @@
         <w:ind w:left="0" w:firstLine="709"/>
       </w:pPr>
       <w:r>
-        <w:t xml:space="preserve">в случае, если пользователь с </w:t>
-      </w:r>
-      <w:proofErr w:type="spellStart"/>
-      <w:r>
-        <w:t>никнеймом</w:t>
-      </w:r>
-      <w:proofErr w:type="spellEnd"/>
-      <w:r>
-        <w:t xml:space="preserve"> и паролем, соответствующим введенным, не существует, должно отобразиться сообщение некорректности введенных данных</w:t>
+        <w:t>в случае, если пользователь с никнеймом и паролем, соответствующим введенным, не существует, должно отобразиться сообщение некорректности введенных данных</w:t>
       </w:r>
       <w:r>
         <w:t>;</w:t>
@@ -14025,11 +10303,9 @@
       <w:r>
         <w:t>процесс добавления аудиокниги может быть инициирован пользователем системы со статусом «</w:t>
       </w:r>
-      <w:proofErr w:type="spellStart"/>
       <w:r>
         <w:t>User</w:t>
       </w:r>
-      <w:proofErr w:type="spellEnd"/>
       <w:r>
         <w:t>»</w:t>
       </w:r>
@@ -14039,11 +10315,9 @@
       <w:r>
         <w:t>или «</w:t>
       </w:r>
-      <w:proofErr w:type="spellStart"/>
       <w:r>
         <w:t>Admin</w:t>
       </w:r>
-      <w:proofErr w:type="spellEnd"/>
       <w:r>
         <w:t>»</w:t>
       </w:r>
@@ -14405,11 +10679,9 @@
       <w:r>
         <w:t>«</w:t>
       </w:r>
-      <w:proofErr w:type="spellStart"/>
       <w:r>
         <w:t>Admin</w:t>
       </w:r>
-      <w:proofErr w:type="spellEnd"/>
       <w:r>
         <w:t>» должна отобразиться в списке</w:t>
       </w:r>
@@ -14850,11 +11122,9 @@
       <w:r>
         <w:t>возможность инициировать отправку запроса должна иметься только у пользователей со статусом «</w:t>
       </w:r>
-      <w:proofErr w:type="spellStart"/>
       <w:r>
         <w:t>User</w:t>
       </w:r>
-      <w:proofErr w:type="spellEnd"/>
       <w:r>
         <w:t>»</w:t>
       </w:r>
@@ -16484,11 +12754,9 @@
       <w:r>
         <w:t>«</w:t>
       </w:r>
-      <w:proofErr w:type="spellStart"/>
       <w:r>
         <w:t>Admin</w:t>
       </w:r>
-      <w:proofErr w:type="spellEnd"/>
       <w:r>
         <w:t>»</w:t>
       </w:r>
@@ -17605,7 +13873,13 @@
         <w:rPr>
           <w:b/>
         </w:rPr>
-        <w:t>1.3.</w:t>
+        <w:t>2</w:t>
+      </w:r>
+      <w:r>
+        <w:rPr>
+          <w:b/>
+        </w:rPr>
+        <w:t>.</w:t>
       </w:r>
       <w:r>
         <w:rPr>
@@ -17713,8 +13987,7 @@
         <w:t>после подтверждения внесения аудиокниги в список распространяемых, запрос на осуществление внесения должен быть удален, а отображение списка запросов обновлено.</w:t>
       </w:r>
     </w:p>
-    <w:bookmarkEnd w:id="1"/>
-    <w:bookmarkEnd w:id="2"/>
+    <w:bookmarkEnd w:id="3"/>
     <w:p>
       <w:pPr>
         <w:pStyle w:val="a5"/>
@@ -17727,12 +14000,12 @@
       <w:pPr>
         <w:pStyle w:val="11"/>
       </w:pPr>
-      <w:bookmarkStart w:id="10" w:name="_Toc69246177"/>
+      <w:bookmarkStart w:id="17" w:name="_Toc69454492"/>
       <w:r>
         <w:lastRenderedPageBreak/>
         <w:t>3 Проектирование приложения</w:t>
       </w:r>
-      <w:bookmarkEnd w:id="10"/>
+      <w:bookmarkEnd w:id="17"/>
     </w:p>
     <w:p>
       <w:pPr>
@@ -17743,16 +14016,16 @@
       <w:pPr>
         <w:pStyle w:val="21"/>
       </w:pPr>
-      <w:bookmarkStart w:id="11" w:name="_Toc69065975"/>
-      <w:bookmarkStart w:id="12" w:name="_Toc69246178"/>
+      <w:bookmarkStart w:id="18" w:name="_Toc69065975"/>
+      <w:bookmarkStart w:id="19" w:name="_Toc69454493"/>
       <w:r>
         <w:t xml:space="preserve">3.1 Разработка архитектуры </w:t>
       </w:r>
       <w:r>
         <w:t>приложения</w:t>
       </w:r>
-      <w:bookmarkEnd w:id="11"/>
-      <w:bookmarkEnd w:id="12"/>
+      <w:bookmarkEnd w:id="18"/>
+      <w:bookmarkEnd w:id="19"/>
     </w:p>
     <w:p>
       <w:pPr>
@@ -18578,7 +14851,7 @@
       <w:pPr>
         <w:pStyle w:val="21"/>
       </w:pPr>
-      <w:bookmarkStart w:id="13" w:name="_Toc69246179"/>
+      <w:bookmarkStart w:id="20" w:name="_Toc69454494"/>
       <w:r>
         <w:t>3.2</w:t>
       </w:r>
@@ -18591,7 +14864,7 @@
       <w:r>
         <w:t xml:space="preserve"> и алгоритмов отдельных модулей</w:t>
       </w:r>
-      <w:bookmarkEnd w:id="13"/>
+      <w:bookmarkEnd w:id="20"/>
     </w:p>
     <w:p>
       <w:pPr>
@@ -18670,10 +14943,10 @@
             <v:path o:extrusionok="f" gradientshapeok="t" o:connecttype="rect"/>
             <o:lock v:ext="edit" aspectratio="t"/>
           </v:shapetype>
-          <v:shape id="_x0000_i1025" type="#_x0000_t75" style="width:427.3pt;height:472.2pt" o:ole="">
+          <v:shape id="_x0000_i1025" type="#_x0000_t75" style="width:427pt;height:472.2pt" o:ole="">
             <v:imagedata r:id="rId21" o:title=""/>
           </v:shape>
-          <o:OLEObject Type="Embed" ProgID="Visio.Drawing.15" ShapeID="_x0000_i1025" DrawAspect="Content" ObjectID="_1680041584" r:id="rId22"/>
+          <o:OLEObject Type="Embed" ProgID="Visio.Drawing.15" ShapeID="_x0000_i1025" DrawAspect="Content" ObjectID="_1680067281" r:id="rId22"/>
         </w:object>
       </w:r>
     </w:p>
@@ -18729,10 +15002,10 @@
       </w:pPr>
       <w:r>
         <w:object w:dxaOrig="8535" w:dyaOrig="10575" w14:anchorId="3DD4ABC7">
-          <v:shape id="_x0000_i1026" type="#_x0000_t75" style="width:427.3pt;height:529.25pt" o:ole="">
+          <v:shape id="_x0000_i1026" type="#_x0000_t75" style="width:427pt;height:529.1pt" o:ole="">
             <v:imagedata r:id="rId23" o:title=""/>
           </v:shape>
-          <o:OLEObject Type="Embed" ProgID="Visio.Drawing.15" ShapeID="_x0000_i1026" DrawAspect="Content" ObjectID="_1680041585" r:id="rId24"/>
+          <o:OLEObject Type="Embed" ProgID="Visio.Drawing.15" ShapeID="_x0000_i1026" DrawAspect="Content" ObjectID="_1680067282" r:id="rId24"/>
         </w:object>
       </w:r>
     </w:p>
@@ -18823,10 +15096,10 @@
       </w:pPr>
       <w:r>
         <w:object w:dxaOrig="8535" w:dyaOrig="10575" w14:anchorId="22CEC909">
-          <v:shape id="_x0000_i1027" type="#_x0000_t75" style="width:427.3pt;height:529.25pt" o:ole="">
+          <v:shape id="_x0000_i1027" type="#_x0000_t75" style="width:427pt;height:529.1pt" o:ole="">
             <v:imagedata r:id="rId25" o:title=""/>
           </v:shape>
-          <o:OLEObject Type="Embed" ProgID="Visio.Drawing.15" ShapeID="_x0000_i1027" DrawAspect="Content" ObjectID="_1680041586" r:id="rId26"/>
+          <o:OLEObject Type="Embed" ProgID="Visio.Drawing.15" ShapeID="_x0000_i1027" DrawAspect="Content" ObjectID="_1680067283" r:id="rId26"/>
         </w:object>
       </w:r>
     </w:p>
@@ -18917,10 +15190,10 @@
       </w:pPr>
       <w:r>
         <w:object w:dxaOrig="5640" w:dyaOrig="10080" w14:anchorId="72032CA4">
-          <v:shape id="_x0000_i1028" type="#_x0000_t75" style="width:320.75pt;height:561.05pt" o:ole="">
+          <v:shape id="_x0000_i1028" type="#_x0000_t75" style="width:320.65pt;height:560.95pt" o:ole="">
             <v:imagedata r:id="rId27" o:title=""/>
           </v:shape>
-          <o:OLEObject Type="Embed" ProgID="Visio.Drawing.15" ShapeID="_x0000_i1028" DrawAspect="Content" ObjectID="_1680041587" r:id="rId28"/>
+          <o:OLEObject Type="Embed" ProgID="Visio.Drawing.15" ShapeID="_x0000_i1028" DrawAspect="Content" ObjectID="_1680067284" r:id="rId28"/>
         </w:object>
       </w:r>
     </w:p>
@@ -19013,12 +15286,12 @@
         <w:ind w:left="0" w:firstLine="0"/>
         <w:jc w:val="center"/>
       </w:pPr>
-      <w:bookmarkStart w:id="14" w:name="_Toc69246180"/>
+      <w:bookmarkStart w:id="21" w:name="_Toc69454495"/>
       <w:r>
         <w:lastRenderedPageBreak/>
         <w:t>Список использованных источников</w:t>
       </w:r>
-      <w:bookmarkEnd w:id="14"/>
+      <w:bookmarkEnd w:id="21"/>
     </w:p>
     <w:p>
       <w:pPr>
@@ -19039,10 +15312,7 @@
       </w:r>
       <w:proofErr w:type="spellEnd"/>
       <w:r>
-        <w:t>, С. Совершенный код. Мастер-класс / Пер</w:t>
-      </w:r>
-      <w:r>
-        <w:t xml:space="preserve">. с англ. / С. </w:t>
+        <w:t xml:space="preserve">, С. Совершенный код. Мастер-класс / Пер. с англ. / С. </w:t>
       </w:r>
       <w:proofErr w:type="spellStart"/>
       <w:r>
@@ -19050,13 +15320,8 @@
       </w:r>
       <w:proofErr w:type="spellEnd"/>
       <w:r>
-        <w:t>. – М.</w:t>
-      </w:r>
-      <w:r>
-        <w:t>: Издательско-торговый дом «Русская редакция», 2010. – 896 с.</w:t>
-      </w:r>
-      <w:bookmarkStart w:id="15" w:name="_GoBack"/>
-      <w:bookmarkEnd w:id="15"/>
+        <w:t>. – М.: Издательско-торговый дом «Русская редакция», 2010. – 896 с.</w:t>
+      </w:r>
     </w:p>
     <w:p>
       <w:pPr>
@@ -19569,7 +15834,7 @@
           <w:rPr>
             <w:noProof/>
           </w:rPr>
-          <w:t>41</w:t>
+          <w:t>2</w:t>
         </w:r>
         <w:r>
           <w:fldChar w:fldCharType="end"/>
@@ -24038,7 +20303,7 @@
 </file>
 
 <file path=customXml/itemProps1.xml><?xml version="1.0" encoding="utf-8"?>
-<ds:datastoreItem xmlns:ds="http://schemas.openxmlformats.org/officeDocument/2006/customXml" ds:itemID="{89B58DDE-2B92-4BD1-B4F3-41FA11847AFD}">
+<ds:datastoreItem xmlns:ds="http://schemas.openxmlformats.org/officeDocument/2006/customXml" ds:itemID="{2B267071-F5CD-4F0A-8C8D-03B9D146AB86}">
   <ds:schemaRefs>
     <ds:schemaRef ds:uri="http://schemas.openxmlformats.org/officeDocument/2006/bibliography"/>
   </ds:schemaRefs>

</xml_diff>